<commit_message>
Updated documentation and recompiled installer (v3.2.1).
git-svn-id: http://Marc-PC/svn/Full@3770 85f15e0e-5137-b144-a863-98bd542365a3
</commit_message>
<xml_diff>
--- a/trunk/biomass-succession/trunk/deploy/docs/LANDIS-II Biomass Succession v3.2 User Guide.docx
+++ b/trunk/biomass-succession/trunk/deploy/docs/LANDIS-II Biomass Succession v3.2 User Guide.docx
@@ -118,7 +118,7 @@
         <w:rPr>
           <w:noProof/>
         </w:rPr>
-        <w:t>May 1, 2015</w:t>
+        <w:t>June 10, 2015</w:t>
       </w:r>
       <w:r>
         <w:rPr>
@@ -199,7 +199,7 @@
       <w:r>
         <w:fldChar w:fldCharType="separate"/>
       </w:r>
-      <w:hyperlink w:anchor="_Toc418234632" w:history="1">
+      <w:hyperlink w:anchor="_Toc421709936" w:history="1">
         <w:r>
           <w:rPr>
             <w:rStyle w:val="Hyperlink"/>
@@ -245,7 +245,7 @@
             <w:noProof/>
             <w:webHidden/>
           </w:rPr>
-          <w:instrText xml:space="preserve"> PAGEREF _Toc418234632 \h </w:instrText>
+          <w:instrText xml:space="preserve"> PAGEREF _Toc421709936 \h </w:instrText>
         </w:r>
         <w:r>
           <w:rPr>
@@ -290,7 +290,7 @@
           <w:szCs w:val="22"/>
         </w:rPr>
       </w:pPr>
-      <w:hyperlink w:anchor="_Toc418234633" w:history="1">
+      <w:hyperlink w:anchor="_Toc421709937" w:history="1">
         <w:r>
           <w:rPr>
             <w:rStyle w:val="Hyperlink"/>
@@ -333,7 +333,7 @@
             <w:noProof/>
             <w:webHidden/>
           </w:rPr>
-          <w:instrText xml:space="preserve"> PAGEREF _Toc418234633 \h </w:instrText>
+          <w:instrText xml:space="preserve"> PAGEREF _Toc421709937 \h </w:instrText>
         </w:r>
         <w:r>
           <w:rPr>
@@ -380,7 +380,7 @@
           <w:szCs w:val="22"/>
         </w:rPr>
       </w:pPr>
-      <w:hyperlink w:anchor="_Toc418234634" w:history="1">
+      <w:hyperlink w:anchor="_Toc421709938" w:history="1">
         <w:r>
           <w:rPr>
             <w:rStyle w:val="Hyperlink"/>
@@ -425,7 +425,7 @@
             <w:noProof/>
             <w:webHidden/>
           </w:rPr>
-          <w:instrText xml:space="preserve"> PAGEREF _Toc418234634 \h </w:instrText>
+          <w:instrText xml:space="preserve"> PAGEREF _Toc421709938 \h </w:instrText>
         </w:r>
         <w:r>
           <w:rPr>
@@ -472,7 +472,7 @@
           <w:szCs w:val="22"/>
         </w:rPr>
       </w:pPr>
-      <w:hyperlink w:anchor="_Toc418234635" w:history="1">
+      <w:hyperlink w:anchor="_Toc421709939" w:history="1">
         <w:r>
           <w:rPr>
             <w:rStyle w:val="Hyperlink"/>
@@ -517,7 +517,7 @@
             <w:noProof/>
             <w:webHidden/>
           </w:rPr>
-          <w:instrText xml:space="preserve"> PAGEREF _Toc418234635 \h </w:instrText>
+          <w:instrText xml:space="preserve"> PAGEREF _Toc421709939 \h </w:instrText>
         </w:r>
         <w:r>
           <w:rPr>
@@ -564,7 +564,7 @@
           <w:szCs w:val="22"/>
         </w:rPr>
       </w:pPr>
-      <w:hyperlink w:anchor="_Toc418234636" w:history="1">
+      <w:hyperlink w:anchor="_Toc421709940" w:history="1">
         <w:r>
           <w:rPr>
             <w:rStyle w:val="Hyperlink"/>
@@ -609,7 +609,7 @@
             <w:noProof/>
             <w:webHidden/>
           </w:rPr>
-          <w:instrText xml:space="preserve"> PAGEREF _Toc418234636 \h </w:instrText>
+          <w:instrText xml:space="preserve"> PAGEREF _Toc421709940 \h </w:instrText>
         </w:r>
         <w:r>
           <w:rPr>
@@ -656,7 +656,7 @@
           <w:szCs w:val="22"/>
         </w:rPr>
       </w:pPr>
-      <w:hyperlink w:anchor="_Toc418234637" w:history="1">
+      <w:hyperlink w:anchor="_Toc421709941" w:history="1">
         <w:r>
           <w:rPr>
             <w:rStyle w:val="Hyperlink"/>
@@ -701,7 +701,7 @@
             <w:noProof/>
             <w:webHidden/>
           </w:rPr>
-          <w:instrText xml:space="preserve"> PAGEREF _Toc418234637 \h </w:instrText>
+          <w:instrText xml:space="preserve"> PAGEREF _Toc421709941 \h </w:instrText>
         </w:r>
         <w:r>
           <w:rPr>
@@ -748,7 +748,7 @@
           <w:szCs w:val="22"/>
         </w:rPr>
       </w:pPr>
-      <w:hyperlink w:anchor="_Toc418234638" w:history="1">
+      <w:hyperlink w:anchor="_Toc421709942" w:history="1">
         <w:r>
           <w:rPr>
             <w:rStyle w:val="Hyperlink"/>
@@ -793,7 +793,7 @@
             <w:noProof/>
             <w:webHidden/>
           </w:rPr>
-          <w:instrText xml:space="preserve"> PAGEREF _Toc418234638 \h </w:instrText>
+          <w:instrText xml:space="preserve"> PAGEREF _Toc421709942 \h </w:instrText>
         </w:r>
         <w:r>
           <w:rPr>
@@ -840,7 +840,7 @@
           <w:szCs w:val="22"/>
         </w:rPr>
       </w:pPr>
-      <w:hyperlink w:anchor="_Toc418234639" w:history="1">
+      <w:hyperlink w:anchor="_Toc421709943" w:history="1">
         <w:r>
           <w:rPr>
             <w:rStyle w:val="Hyperlink"/>
@@ -885,7 +885,7 @@
             <w:noProof/>
             <w:webHidden/>
           </w:rPr>
-          <w:instrText xml:space="preserve"> PAGEREF _Toc418234639 \h </w:instrText>
+          <w:instrText xml:space="preserve"> PAGEREF _Toc421709943 \h </w:instrText>
         </w:r>
         <w:r>
           <w:rPr>
@@ -932,7 +932,7 @@
           <w:szCs w:val="22"/>
         </w:rPr>
       </w:pPr>
-      <w:hyperlink w:anchor="_Toc418234640" w:history="1">
+      <w:hyperlink w:anchor="_Toc421709944" w:history="1">
         <w:r>
           <w:rPr>
             <w:rStyle w:val="Hyperlink"/>
@@ -977,7 +977,7 @@
             <w:noProof/>
             <w:webHidden/>
           </w:rPr>
-          <w:instrText xml:space="preserve"> PAGEREF _Toc418234640 \h </w:instrText>
+          <w:instrText xml:space="preserve"> PAGEREF _Toc421709944 \h </w:instrText>
         </w:r>
         <w:r>
           <w:rPr>
@@ -1024,7 +1024,7 @@
           <w:szCs w:val="22"/>
         </w:rPr>
       </w:pPr>
-      <w:hyperlink w:anchor="_Toc418234641" w:history="1">
+      <w:hyperlink w:anchor="_Toc421709945" w:history="1">
         <w:r>
           <w:rPr>
             <w:rStyle w:val="Hyperlink"/>
@@ -1069,7 +1069,7 @@
             <w:noProof/>
             <w:webHidden/>
           </w:rPr>
-          <w:instrText xml:space="preserve"> PAGEREF _Toc418234641 \h </w:instrText>
+          <w:instrText xml:space="preserve"> PAGEREF _Toc421709945 \h </w:instrText>
         </w:r>
         <w:r>
           <w:rPr>
@@ -1116,7 +1116,7 @@
           <w:szCs w:val="22"/>
         </w:rPr>
       </w:pPr>
-      <w:hyperlink w:anchor="_Toc418234642" w:history="1">
+      <w:hyperlink w:anchor="_Toc421709946" w:history="1">
         <w:r>
           <w:rPr>
             <w:rStyle w:val="Hyperlink"/>
@@ -1161,7 +1161,7 @@
             <w:noProof/>
             <w:webHidden/>
           </w:rPr>
-          <w:instrText xml:space="preserve"> PAGEREF _Toc418234642 \h </w:instrText>
+          <w:instrText xml:space="preserve"> PAGEREF _Toc421709946 \h </w:instrText>
         </w:r>
         <w:r>
           <w:rPr>
@@ -1206,7 +1206,7 @@
           <w:szCs w:val="22"/>
         </w:rPr>
       </w:pPr>
-      <w:hyperlink w:anchor="_Toc418234643" w:history="1">
+      <w:hyperlink w:anchor="_Toc421709947" w:history="1">
         <w:r>
           <w:rPr>
             <w:rStyle w:val="Hyperlink"/>
@@ -1249,7 +1249,7 @@
             <w:noProof/>
             <w:webHidden/>
           </w:rPr>
-          <w:instrText xml:space="preserve"> PAGEREF _Toc418234643 \h </w:instrText>
+          <w:instrText xml:space="preserve"> PAGEREF _Toc421709947 \h </w:instrText>
         </w:r>
         <w:r>
           <w:rPr>
@@ -1296,7 +1296,7 @@
           <w:szCs w:val="22"/>
         </w:rPr>
       </w:pPr>
-      <w:hyperlink w:anchor="_Toc418234644" w:history="1">
+      <w:hyperlink w:anchor="_Toc421709948" w:history="1">
         <w:r>
           <w:rPr>
             <w:rStyle w:val="Hyperlink"/>
@@ -1320,21 +1320,7 @@
             <w:rStyle w:val="Hyperlink"/>
             <w:noProof/>
           </w:rPr>
-          <w:t>Version 3.2: July 1, 2</w:t>
-        </w:r>
-        <w:r>
-          <w:rPr>
-            <w:rStyle w:val="Hyperlink"/>
-            <w:noProof/>
-          </w:rPr>
-          <w:t>0</w:t>
-        </w:r>
-        <w:r>
-          <w:rPr>
-            <w:rStyle w:val="Hyperlink"/>
-            <w:noProof/>
-          </w:rPr>
-          <w:t>14</w:t>
+          <w:t>Version 3.2: May 1, 2015</w:t>
         </w:r>
         <w:r>
           <w:rPr>
@@ -1355,7 +1341,7 @@
             <w:noProof/>
             <w:webHidden/>
           </w:rPr>
-          <w:instrText xml:space="preserve"> PAGEREF _Toc418234644 \h </w:instrText>
+          <w:instrText xml:space="preserve"> PAGEREF _Toc421709948 \h </w:instrText>
         </w:r>
         <w:r>
           <w:rPr>
@@ -1402,7 +1388,7 @@
           <w:szCs w:val="22"/>
         </w:rPr>
       </w:pPr>
-      <w:hyperlink w:anchor="_Toc418234645" w:history="1">
+      <w:hyperlink w:anchor="_Toc421709949" w:history="1">
         <w:r>
           <w:rPr>
             <w:rStyle w:val="Hyperlink"/>
@@ -1447,7 +1433,7 @@
             <w:noProof/>
             <w:webHidden/>
           </w:rPr>
-          <w:instrText xml:space="preserve"> PAGEREF _Toc418234645 \h </w:instrText>
+          <w:instrText xml:space="preserve"> PAGEREF _Toc421709949 \h </w:instrText>
         </w:r>
         <w:r>
           <w:rPr>
@@ -1494,7 +1480,7 @@
           <w:szCs w:val="22"/>
         </w:rPr>
       </w:pPr>
-      <w:hyperlink w:anchor="_Toc418234646" w:history="1">
+      <w:hyperlink w:anchor="_Toc421709950" w:history="1">
         <w:r>
           <w:rPr>
             <w:rStyle w:val="Hyperlink"/>
@@ -1539,7 +1525,7 @@
             <w:noProof/>
             <w:webHidden/>
           </w:rPr>
-          <w:instrText xml:space="preserve"> PAGEREF _Toc418234646 \h </w:instrText>
+          <w:instrText xml:space="preserve"> PAGEREF _Toc421709950 \h </w:instrText>
         </w:r>
         <w:r>
           <w:rPr>
@@ -1586,7 +1572,7 @@
           <w:szCs w:val="22"/>
         </w:rPr>
       </w:pPr>
-      <w:hyperlink w:anchor="_Toc418234647" w:history="1">
+      <w:hyperlink w:anchor="_Toc421709951" w:history="1">
         <w:r>
           <w:rPr>
             <w:rStyle w:val="Hyperlink"/>
@@ -1631,7 +1617,7 @@
             <w:noProof/>
             <w:webHidden/>
           </w:rPr>
-          <w:instrText xml:space="preserve"> PAGEREF _Toc418234647 \h </w:instrText>
+          <w:instrText xml:space="preserve"> PAGEREF _Toc421709951 \h </w:instrText>
         </w:r>
         <w:r>
           <w:rPr>
@@ -1678,7 +1664,7 @@
           <w:szCs w:val="22"/>
         </w:rPr>
       </w:pPr>
-      <w:hyperlink w:anchor="_Toc418234648" w:history="1">
+      <w:hyperlink w:anchor="_Toc421709952" w:history="1">
         <w:r>
           <w:rPr>
             <w:rStyle w:val="Hyperlink"/>
@@ -1723,7 +1709,7 @@
             <w:noProof/>
             <w:webHidden/>
           </w:rPr>
-          <w:instrText xml:space="preserve"> PAGEREF _Toc418234648 \h </w:instrText>
+          <w:instrText xml:space="preserve"> PAGEREF _Toc421709952 \h </w:instrText>
         </w:r>
         <w:r>
           <w:rPr>
@@ -1770,7 +1756,7 @@
           <w:szCs w:val="22"/>
         </w:rPr>
       </w:pPr>
-      <w:hyperlink w:anchor="_Toc418234649" w:history="1">
+      <w:hyperlink w:anchor="_Toc421709953" w:history="1">
         <w:r>
           <w:rPr>
             <w:rStyle w:val="Hyperlink"/>
@@ -1815,7 +1801,7 @@
             <w:noProof/>
             <w:webHidden/>
           </w:rPr>
-          <w:instrText xml:space="preserve"> PAGEREF _Toc418234649 \h </w:instrText>
+          <w:instrText xml:space="preserve"> PAGEREF _Toc421709953 \h </w:instrText>
         </w:r>
         <w:r>
           <w:rPr>
@@ -1862,7 +1848,7 @@
           <w:szCs w:val="22"/>
         </w:rPr>
       </w:pPr>
-      <w:hyperlink w:anchor="_Toc418234650" w:history="1">
+      <w:hyperlink w:anchor="_Toc421709954" w:history="1">
         <w:r>
           <w:rPr>
             <w:rStyle w:val="Hyperlink"/>
@@ -1907,7 +1893,7 @@
             <w:noProof/>
             <w:webHidden/>
           </w:rPr>
-          <w:instrText xml:space="preserve"> PAGEREF _Toc418234650 \h </w:instrText>
+          <w:instrText xml:space="preserve"> PAGEREF _Toc421709954 \h </w:instrText>
         </w:r>
         <w:r>
           <w:rPr>
@@ -1952,7 +1938,7 @@
           <w:szCs w:val="22"/>
         </w:rPr>
       </w:pPr>
-      <w:hyperlink w:anchor="_Toc418234651" w:history="1">
+      <w:hyperlink w:anchor="_Toc421709955" w:history="1">
         <w:r>
           <w:rPr>
             <w:rStyle w:val="Hyperlink"/>
@@ -1995,7 +1981,7 @@
             <w:noProof/>
             <w:webHidden/>
           </w:rPr>
-          <w:instrText xml:space="preserve"> PAGEREF _Toc418234651 \h </w:instrText>
+          <w:instrText xml:space="preserve"> PAGEREF _Toc421709955 \h </w:instrText>
         </w:r>
         <w:r>
           <w:rPr>
@@ -2042,7 +2028,7 @@
           <w:szCs w:val="22"/>
         </w:rPr>
       </w:pPr>
-      <w:hyperlink w:anchor="_Toc418234652" w:history="1">
+      <w:hyperlink w:anchor="_Toc421709956" w:history="1">
         <w:r>
           <w:rPr>
             <w:rStyle w:val="Hyperlink"/>
@@ -2066,6 +2052,98 @@
             <w:rStyle w:val="Hyperlink"/>
             <w:noProof/>
           </w:rPr>
+          <w:t>Version 3.2.1</w:t>
+        </w:r>
+        <w:r>
+          <w:rPr>
+            <w:noProof/>
+            <w:webHidden/>
+          </w:rPr>
+          <w:tab/>
+        </w:r>
+        <w:r>
+          <w:rPr>
+            <w:noProof/>
+            <w:webHidden/>
+          </w:rPr>
+          <w:fldChar w:fldCharType="begin"/>
+        </w:r>
+        <w:r>
+          <w:rPr>
+            <w:noProof/>
+            <w:webHidden/>
+          </w:rPr>
+          <w:instrText xml:space="preserve"> PAGEREF _Toc421709956 \h </w:instrText>
+        </w:r>
+        <w:r>
+          <w:rPr>
+            <w:noProof/>
+            <w:webHidden/>
+          </w:rPr>
+        </w:r>
+        <w:r>
+          <w:rPr>
+            <w:noProof/>
+            <w:webHidden/>
+          </w:rPr>
+          <w:fldChar w:fldCharType="separate"/>
+        </w:r>
+        <w:r>
+          <w:rPr>
+            <w:noProof/>
+            <w:webHidden/>
+          </w:rPr>
+          <w:t>11</w:t>
+        </w:r>
+        <w:r>
+          <w:rPr>
+            <w:noProof/>
+            <w:webHidden/>
+          </w:rPr>
+          <w:fldChar w:fldCharType="end"/>
+        </w:r>
+      </w:hyperlink>
+    </w:p>
+    <w:p>
+      <w:pPr>
+        <w:pStyle w:val="TOC3"/>
+        <w:tabs>
+          <w:tab w:val="left" w:pos="1200"/>
+          <w:tab w:val="right" w:leader="dot" w:pos="8976"/>
+        </w:tabs>
+        <w:rPr>
+          <w:rFonts w:asciiTheme="minorHAnsi" w:eastAsiaTheme="minorEastAsia" w:hAnsiTheme="minorHAnsi" w:cstheme="minorBidi"/>
+          <w:i w:val="0"/>
+          <w:iCs w:val="0"/>
+          <w:noProof/>
+          <w:sz w:val="22"/>
+          <w:szCs w:val="22"/>
+        </w:rPr>
+      </w:pPr>
+      <w:hyperlink w:anchor="_Toc421709957" w:history="1">
+        <w:r>
+          <w:rPr>
+            <w:rStyle w:val="Hyperlink"/>
+            <w:noProof/>
+          </w:rPr>
+          <w:t>1.3.2</w:t>
+        </w:r>
+        <w:r>
+          <w:rPr>
+            <w:rFonts w:asciiTheme="minorHAnsi" w:eastAsiaTheme="minorEastAsia" w:hAnsiTheme="minorHAnsi" w:cstheme="minorBidi"/>
+            <w:i w:val="0"/>
+            <w:iCs w:val="0"/>
+            <w:noProof/>
+            <w:sz w:val="22"/>
+            <w:szCs w:val="22"/>
+          </w:rPr>
+          <w:tab/>
+        </w:r>
+        <w:r>
+          <w:rPr>
+            <w:rStyle w:val="Hyperlink"/>
+            <w:noProof/>
+          </w:rPr>
           <w:t>Version 3.1.1</w:t>
         </w:r>
         <w:r>
@@ -2087,7 +2165,7 @@
             <w:noProof/>
             <w:webHidden/>
           </w:rPr>
-          <w:instrText xml:space="preserve"> PAGEREF _Toc418234652 \h </w:instrText>
+          <w:instrText xml:space="preserve"> PAGEREF _Toc421709957 \h </w:instrText>
         </w:r>
         <w:r>
           <w:rPr>
@@ -2132,7 +2210,7 @@
           <w:szCs w:val="22"/>
         </w:rPr>
       </w:pPr>
-      <w:hyperlink w:anchor="_Toc418234653" w:history="1">
+      <w:hyperlink w:anchor="_Toc421709958" w:history="1">
         <w:r>
           <w:rPr>
             <w:rStyle w:val="Hyperlink"/>
@@ -2175,7 +2253,7 @@
             <w:noProof/>
             <w:webHidden/>
           </w:rPr>
-          <w:instrText xml:space="preserve"> PAGEREF _Toc418234653 \h </w:instrText>
+          <w:instrText xml:space="preserve"> PAGEREF _Toc421709958 \h </w:instrText>
         </w:r>
         <w:r>
           <w:rPr>
@@ -2220,7 +2298,7 @@
           <w:szCs w:val="22"/>
         </w:rPr>
       </w:pPr>
-      <w:hyperlink w:anchor="_Toc418234654" w:history="1">
+      <w:hyperlink w:anchor="_Toc421709959" w:history="1">
         <w:r>
           <w:rPr>
             <w:rStyle w:val="Hyperlink"/>
@@ -2263,7 +2341,7 @@
             <w:noProof/>
             <w:webHidden/>
           </w:rPr>
-          <w:instrText xml:space="preserve"> PAGEREF _Toc418234654 \h </w:instrText>
+          <w:instrText xml:space="preserve"> PAGEREF _Toc421709959 \h </w:instrText>
         </w:r>
         <w:r>
           <w:rPr>
@@ -2311,7 +2389,7 @@
           <w:szCs w:val="22"/>
         </w:rPr>
       </w:pPr>
-      <w:hyperlink w:anchor="_Toc418234655" w:history="1">
+      <w:hyperlink w:anchor="_Toc421709960" w:history="1">
         <w:r>
           <w:rPr>
             <w:rStyle w:val="Hyperlink"/>
@@ -2357,7 +2435,7 @@
             <w:noProof/>
             <w:webHidden/>
           </w:rPr>
-          <w:instrText xml:space="preserve"> PAGEREF _Toc418234655 \h </w:instrText>
+          <w:instrText xml:space="preserve"> PAGEREF _Toc421709960 \h </w:instrText>
         </w:r>
         <w:r>
           <w:rPr>
@@ -2402,7 +2480,7 @@
           <w:szCs w:val="22"/>
         </w:rPr>
       </w:pPr>
-      <w:hyperlink w:anchor="_Toc418234656" w:history="1">
+      <w:hyperlink w:anchor="_Toc421709961" w:history="1">
         <w:r>
           <w:rPr>
             <w:rStyle w:val="Hyperlink"/>
@@ -2445,7 +2523,7 @@
             <w:noProof/>
             <w:webHidden/>
           </w:rPr>
-          <w:instrText xml:space="preserve"> PAGEREF _Toc418234656 \h </w:instrText>
+          <w:instrText xml:space="preserve"> PAGEREF _Toc421709961 \h </w:instrText>
         </w:r>
         <w:r>
           <w:rPr>
@@ -2490,7 +2568,7 @@
           <w:szCs w:val="22"/>
         </w:rPr>
       </w:pPr>
-      <w:hyperlink w:anchor="_Toc418234657" w:history="1">
+      <w:hyperlink w:anchor="_Toc421709962" w:history="1">
         <w:r>
           <w:rPr>
             <w:rStyle w:val="Hyperlink"/>
@@ -2533,7 +2611,7 @@
             <w:noProof/>
             <w:webHidden/>
           </w:rPr>
-          <w:instrText xml:space="preserve"> PAGEREF _Toc418234657 \h </w:instrText>
+          <w:instrText xml:space="preserve"> PAGEREF _Toc421709962 \h </w:instrText>
         </w:r>
         <w:r>
           <w:rPr>
@@ -2578,7 +2656,7 @@
           <w:szCs w:val="22"/>
         </w:rPr>
       </w:pPr>
-      <w:hyperlink w:anchor="_Toc418234658" w:history="1">
+      <w:hyperlink w:anchor="_Toc421709963" w:history="1">
         <w:r>
           <w:rPr>
             <w:rStyle w:val="Hyperlink"/>
@@ -2621,7 +2699,7 @@
             <w:noProof/>
             <w:webHidden/>
           </w:rPr>
-          <w:instrText xml:space="preserve"> PAGEREF _Toc418234658 \h </w:instrText>
+          <w:instrText xml:space="preserve"> PAGEREF _Toc421709963 \h </w:instrText>
         </w:r>
         <w:r>
           <w:rPr>
@@ -2666,7 +2744,7 @@
           <w:szCs w:val="22"/>
         </w:rPr>
       </w:pPr>
-      <w:hyperlink w:anchor="_Toc418234659" w:history="1">
+      <w:hyperlink w:anchor="_Toc421709964" w:history="1">
         <w:r>
           <w:rPr>
             <w:rStyle w:val="Hyperlink"/>
@@ -2709,7 +2787,7 @@
             <w:noProof/>
             <w:webHidden/>
           </w:rPr>
-          <w:instrText xml:space="preserve"> PAGEREF _Toc418234659 \h </w:instrText>
+          <w:instrText xml:space="preserve"> PAGEREF _Toc421709964 \h </w:instrText>
         </w:r>
         <w:r>
           <w:rPr>
@@ -2754,7 +2832,7 @@
           <w:szCs w:val="22"/>
         </w:rPr>
       </w:pPr>
-      <w:hyperlink w:anchor="_Toc418234660" w:history="1">
+      <w:hyperlink w:anchor="_Toc421709965" w:history="1">
         <w:r>
           <w:rPr>
             <w:rStyle w:val="Hyperlink"/>
@@ -2797,7 +2875,7 @@
             <w:noProof/>
             <w:webHidden/>
           </w:rPr>
-          <w:instrText xml:space="preserve"> PAGEREF _Toc418234660 \h </w:instrText>
+          <w:instrText xml:space="preserve"> PAGEREF _Toc421709965 \h </w:instrText>
         </w:r>
         <w:r>
           <w:rPr>
@@ -2842,7 +2920,7 @@
           <w:szCs w:val="22"/>
         </w:rPr>
       </w:pPr>
-      <w:hyperlink w:anchor="_Toc418234661" w:history="1">
+      <w:hyperlink w:anchor="_Toc421709966" w:history="1">
         <w:r>
           <w:rPr>
             <w:rStyle w:val="Hyperlink"/>
@@ -2885,7 +2963,7 @@
             <w:noProof/>
             <w:webHidden/>
           </w:rPr>
-          <w:instrText xml:space="preserve"> PAGEREF _Toc418234661 \h </w:instrText>
+          <w:instrText xml:space="preserve"> PAGEREF _Toc421709966 \h </w:instrText>
         </w:r>
         <w:r>
           <w:rPr>
@@ -2930,7 +3008,7 @@
           <w:szCs w:val="22"/>
         </w:rPr>
       </w:pPr>
-      <w:hyperlink w:anchor="_Toc418234662" w:history="1">
+      <w:hyperlink w:anchor="_Toc421709967" w:history="1">
         <w:r>
           <w:rPr>
             <w:rStyle w:val="Hyperlink"/>
@@ -2973,7 +3051,7 @@
             <w:noProof/>
             <w:webHidden/>
           </w:rPr>
-          <w:instrText xml:space="preserve"> PAGEREF _Toc418234662 \h </w:instrText>
+          <w:instrText xml:space="preserve"> PAGEREF _Toc421709967 \h </w:instrText>
         </w:r>
         <w:r>
           <w:rPr>
@@ -3018,7 +3096,7 @@
           <w:szCs w:val="22"/>
         </w:rPr>
       </w:pPr>
-      <w:hyperlink w:anchor="_Toc418234663" w:history="1">
+      <w:hyperlink w:anchor="_Toc421709968" w:history="1">
         <w:r>
           <w:rPr>
             <w:rStyle w:val="Hyperlink"/>
@@ -3061,7 +3139,7 @@
             <w:noProof/>
             <w:webHidden/>
           </w:rPr>
-          <w:instrText xml:space="preserve"> PAGEREF _Toc418234663 \h </w:instrText>
+          <w:instrText xml:space="preserve"> PAGEREF _Toc421709968 \h </w:instrText>
         </w:r>
         <w:r>
           <w:rPr>
@@ -3108,7 +3186,7 @@
           <w:szCs w:val="22"/>
         </w:rPr>
       </w:pPr>
-      <w:hyperlink w:anchor="_Toc418234664" w:history="1">
+      <w:hyperlink w:anchor="_Toc421709969" w:history="1">
         <w:r>
           <w:rPr>
             <w:rStyle w:val="Hyperlink"/>
@@ -3153,7 +3231,7 @@
             <w:noProof/>
             <w:webHidden/>
           </w:rPr>
-          <w:instrText xml:space="preserve"> PAGEREF _Toc418234664 \h </w:instrText>
+          <w:instrText xml:space="preserve"> PAGEREF _Toc421709969 \h </w:instrText>
         </w:r>
         <w:r>
           <w:rPr>
@@ -3200,7 +3278,7 @@
           <w:szCs w:val="22"/>
         </w:rPr>
       </w:pPr>
-      <w:hyperlink w:anchor="_Toc418234665" w:history="1">
+      <w:hyperlink w:anchor="_Toc421709970" w:history="1">
         <w:r>
           <w:rPr>
             <w:rStyle w:val="Hyperlink"/>
@@ -3245,7 +3323,7 @@
             <w:noProof/>
             <w:webHidden/>
           </w:rPr>
-          <w:instrText xml:space="preserve"> PAGEREF _Toc418234665 \h </w:instrText>
+          <w:instrText xml:space="preserve"> PAGEREF _Toc421709970 \h </w:instrText>
         </w:r>
         <w:r>
           <w:rPr>
@@ -3292,7 +3370,7 @@
           <w:szCs w:val="22"/>
         </w:rPr>
       </w:pPr>
-      <w:hyperlink w:anchor="_Toc418234666" w:history="1">
+      <w:hyperlink w:anchor="_Toc421709971" w:history="1">
         <w:r>
           <w:rPr>
             <w:rStyle w:val="Hyperlink"/>
@@ -3337,7 +3415,7 @@
             <w:noProof/>
             <w:webHidden/>
           </w:rPr>
-          <w:instrText xml:space="preserve"> PAGEREF _Toc418234666 \h </w:instrText>
+          <w:instrText xml:space="preserve"> PAGEREF _Toc421709971 \h </w:instrText>
         </w:r>
         <w:r>
           <w:rPr>
@@ -3384,7 +3462,7 @@
           <w:szCs w:val="22"/>
         </w:rPr>
       </w:pPr>
-      <w:hyperlink w:anchor="_Toc418234667" w:history="1">
+      <w:hyperlink w:anchor="_Toc421709972" w:history="1">
         <w:r>
           <w:rPr>
             <w:rStyle w:val="Hyperlink"/>
@@ -3429,7 +3507,7 @@
             <w:noProof/>
             <w:webHidden/>
           </w:rPr>
-          <w:instrText xml:space="preserve"> PAGEREF _Toc418234667 \h </w:instrText>
+          <w:instrText xml:space="preserve"> PAGEREF _Toc421709972 \h </w:instrText>
         </w:r>
         <w:r>
           <w:rPr>
@@ -3474,7 +3552,7 @@
           <w:szCs w:val="22"/>
         </w:rPr>
       </w:pPr>
-      <w:hyperlink w:anchor="_Toc418234668" w:history="1">
+      <w:hyperlink w:anchor="_Toc421709973" w:history="1">
         <w:r>
           <w:rPr>
             <w:rStyle w:val="Hyperlink"/>
@@ -3517,7 +3595,7 @@
             <w:noProof/>
             <w:webHidden/>
           </w:rPr>
-          <w:instrText xml:space="preserve"> PAGEREF _Toc418234668 \h </w:instrText>
+          <w:instrText xml:space="preserve"> PAGEREF _Toc421709973 \h </w:instrText>
         </w:r>
         <w:r>
           <w:rPr>
@@ -3564,7 +3642,7 @@
           <w:szCs w:val="22"/>
         </w:rPr>
       </w:pPr>
-      <w:hyperlink w:anchor="_Toc418234669" w:history="1">
+      <w:hyperlink w:anchor="_Toc421709974" w:history="1">
         <w:r>
           <w:rPr>
             <w:rStyle w:val="Hyperlink"/>
@@ -3609,7 +3687,7 @@
             <w:noProof/>
             <w:webHidden/>
           </w:rPr>
-          <w:instrText xml:space="preserve"> PAGEREF _Toc418234669 \h </w:instrText>
+          <w:instrText xml:space="preserve"> PAGEREF _Toc421709974 \h </w:instrText>
         </w:r>
         <w:r>
           <w:rPr>
@@ -3656,7 +3734,7 @@
           <w:szCs w:val="22"/>
         </w:rPr>
       </w:pPr>
-      <w:hyperlink w:anchor="_Toc418234670" w:history="1">
+      <w:hyperlink w:anchor="_Toc421709975" w:history="1">
         <w:r>
           <w:rPr>
             <w:rStyle w:val="Hyperlink"/>
@@ -3701,7 +3779,7 @@
             <w:noProof/>
             <w:webHidden/>
           </w:rPr>
-          <w:instrText xml:space="preserve"> PAGEREF _Toc418234670 \h </w:instrText>
+          <w:instrText xml:space="preserve"> PAGEREF _Toc421709975 \h </w:instrText>
         </w:r>
         <w:r>
           <w:rPr>
@@ -3746,7 +3824,7 @@
           <w:szCs w:val="22"/>
         </w:rPr>
       </w:pPr>
-      <w:hyperlink w:anchor="_Toc418234671" w:history="1">
+      <w:hyperlink w:anchor="_Toc421709976" w:history="1">
         <w:r>
           <w:rPr>
             <w:rStyle w:val="Hyperlink"/>
@@ -3789,7 +3867,7 @@
             <w:noProof/>
             <w:webHidden/>
           </w:rPr>
-          <w:instrText xml:space="preserve"> PAGEREF _Toc418234671 \h </w:instrText>
+          <w:instrText xml:space="preserve"> PAGEREF _Toc421709976 \h </w:instrText>
         </w:r>
         <w:r>
           <w:rPr>
@@ -3836,7 +3914,7 @@
           <w:szCs w:val="22"/>
         </w:rPr>
       </w:pPr>
-      <w:hyperlink w:anchor="_Toc418234672" w:history="1">
+      <w:hyperlink w:anchor="_Toc421709977" w:history="1">
         <w:r>
           <w:rPr>
             <w:rStyle w:val="Hyperlink"/>
@@ -3881,7 +3959,7 @@
             <w:noProof/>
             <w:webHidden/>
           </w:rPr>
-          <w:instrText xml:space="preserve"> PAGEREF _Toc418234672 \h </w:instrText>
+          <w:instrText xml:space="preserve"> PAGEREF _Toc421709977 \h </w:instrText>
         </w:r>
         <w:r>
           <w:rPr>
@@ -3928,7 +4006,7 @@
           <w:szCs w:val="22"/>
         </w:rPr>
       </w:pPr>
-      <w:hyperlink w:anchor="_Toc418234673" w:history="1">
+      <w:hyperlink w:anchor="_Toc421709978" w:history="1">
         <w:r>
           <w:rPr>
             <w:rStyle w:val="Hyperlink"/>
@@ -3973,7 +4051,7 @@
             <w:noProof/>
             <w:webHidden/>
           </w:rPr>
-          <w:instrText xml:space="preserve"> PAGEREF _Toc418234673 \h </w:instrText>
+          <w:instrText xml:space="preserve"> PAGEREF _Toc421709978 \h </w:instrText>
         </w:r>
         <w:r>
           <w:rPr>
@@ -4020,7 +4098,7 @@
           <w:szCs w:val="22"/>
         </w:rPr>
       </w:pPr>
-      <w:hyperlink w:anchor="_Toc418234674" w:history="1">
+      <w:hyperlink w:anchor="_Toc421709979" w:history="1">
         <w:r>
           <w:rPr>
             <w:rStyle w:val="Hyperlink"/>
@@ -4065,7 +4143,7 @@
             <w:noProof/>
             <w:webHidden/>
           </w:rPr>
-          <w:instrText xml:space="preserve"> PAGEREF _Toc418234674 \h </w:instrText>
+          <w:instrText xml:space="preserve"> PAGEREF _Toc421709979 \h </w:instrText>
         </w:r>
         <w:r>
           <w:rPr>
@@ -4112,7 +4190,7 @@
           <w:szCs w:val="22"/>
         </w:rPr>
       </w:pPr>
-      <w:hyperlink w:anchor="_Toc418234675" w:history="1">
+      <w:hyperlink w:anchor="_Toc421709980" w:history="1">
         <w:r>
           <w:rPr>
             <w:rStyle w:val="Hyperlink"/>
@@ -4157,7 +4235,7 @@
             <w:noProof/>
             <w:webHidden/>
           </w:rPr>
-          <w:instrText xml:space="preserve"> PAGEREF _Toc418234675 \h </w:instrText>
+          <w:instrText xml:space="preserve"> PAGEREF _Toc421709980 \h </w:instrText>
         </w:r>
         <w:r>
           <w:rPr>
@@ -4204,7 +4282,7 @@
           <w:szCs w:val="22"/>
         </w:rPr>
       </w:pPr>
-      <w:hyperlink w:anchor="_Toc418234676" w:history="1">
+      <w:hyperlink w:anchor="_Toc421709981" w:history="1">
         <w:r>
           <w:rPr>
             <w:rStyle w:val="Hyperlink"/>
@@ -4249,7 +4327,7 @@
             <w:noProof/>
             <w:webHidden/>
           </w:rPr>
-          <w:instrText xml:space="preserve"> PAGEREF _Toc418234676 \h </w:instrText>
+          <w:instrText xml:space="preserve"> PAGEREF _Toc421709981 \h </w:instrText>
         </w:r>
         <w:r>
           <w:rPr>
@@ -4296,7 +4374,7 @@
           <w:szCs w:val="22"/>
         </w:rPr>
       </w:pPr>
-      <w:hyperlink w:anchor="_Toc418234677" w:history="1">
+      <w:hyperlink w:anchor="_Toc421709982" w:history="1">
         <w:r>
           <w:rPr>
             <w:rStyle w:val="Hyperlink"/>
@@ -4341,7 +4419,7 @@
             <w:noProof/>
             <w:webHidden/>
           </w:rPr>
-          <w:instrText xml:space="preserve"> PAGEREF _Toc418234677 \h </w:instrText>
+          <w:instrText xml:space="preserve"> PAGEREF _Toc421709982 \h </w:instrText>
         </w:r>
         <w:r>
           <w:rPr>
@@ -4386,7 +4464,7 @@
           <w:szCs w:val="22"/>
         </w:rPr>
       </w:pPr>
-      <w:hyperlink w:anchor="_Toc418234678" w:history="1">
+      <w:hyperlink w:anchor="_Toc421709983" w:history="1">
         <w:r>
           <w:rPr>
             <w:rStyle w:val="Hyperlink"/>
@@ -4429,7 +4507,7 @@
             <w:noProof/>
             <w:webHidden/>
           </w:rPr>
-          <w:instrText xml:space="preserve"> PAGEREF _Toc418234678 \h </w:instrText>
+          <w:instrText xml:space="preserve"> PAGEREF _Toc421709983 \h </w:instrText>
         </w:r>
         <w:r>
           <w:rPr>
@@ -4476,7 +4554,7 @@
           <w:szCs w:val="22"/>
         </w:rPr>
       </w:pPr>
-      <w:hyperlink w:anchor="_Toc418234679" w:history="1">
+      <w:hyperlink w:anchor="_Toc421709984" w:history="1">
         <w:r>
           <w:rPr>
             <w:rStyle w:val="Hyperlink"/>
@@ -4521,7 +4599,7 @@
             <w:noProof/>
             <w:webHidden/>
           </w:rPr>
-          <w:instrText xml:space="preserve"> PAGEREF _Toc418234679 \h </w:instrText>
+          <w:instrText xml:space="preserve"> PAGEREF _Toc421709984 \h </w:instrText>
         </w:r>
         <w:r>
           <w:rPr>
@@ -4568,7 +4646,7 @@
           <w:szCs w:val="22"/>
         </w:rPr>
       </w:pPr>
-      <w:hyperlink w:anchor="_Toc418234680" w:history="1">
+      <w:hyperlink w:anchor="_Toc421709985" w:history="1">
         <w:r>
           <w:rPr>
             <w:rStyle w:val="Hyperlink"/>
@@ -4613,7 +4691,7 @@
             <w:noProof/>
             <w:webHidden/>
           </w:rPr>
-          <w:instrText xml:space="preserve"> PAGEREF _Toc418234680 \h </w:instrText>
+          <w:instrText xml:space="preserve"> PAGEREF _Toc421709985 \h </w:instrText>
         </w:r>
         <w:r>
           <w:rPr>
@@ -4658,7 +4736,7 @@
           <w:szCs w:val="22"/>
         </w:rPr>
       </w:pPr>
-      <w:hyperlink w:anchor="_Toc418234681" w:history="1">
+      <w:hyperlink w:anchor="_Toc421709986" w:history="1">
         <w:r>
           <w:rPr>
             <w:rStyle w:val="Hyperlink"/>
@@ -4701,7 +4779,7 @@
             <w:noProof/>
             <w:webHidden/>
           </w:rPr>
-          <w:instrText xml:space="preserve"> PAGEREF _Toc418234681 \h </w:instrText>
+          <w:instrText xml:space="preserve"> PAGEREF _Toc421709986 \h </w:instrText>
         </w:r>
         <w:r>
           <w:rPr>
@@ -4746,7 +4824,7 @@
           <w:szCs w:val="22"/>
         </w:rPr>
       </w:pPr>
-      <w:hyperlink w:anchor="_Toc418234682" w:history="1">
+      <w:hyperlink w:anchor="_Toc421709987" w:history="1">
         <w:r>
           <w:rPr>
             <w:rStyle w:val="Hyperlink"/>
@@ -4789,7 +4867,7 @@
             <w:noProof/>
             <w:webHidden/>
           </w:rPr>
-          <w:instrText xml:space="preserve"> PAGEREF _Toc418234682 \h </w:instrText>
+          <w:instrText xml:space="preserve"> PAGEREF _Toc421709987 \h </w:instrText>
         </w:r>
         <w:r>
           <w:rPr>
@@ -4837,7 +4915,7 @@
           <w:szCs w:val="22"/>
         </w:rPr>
       </w:pPr>
-      <w:hyperlink w:anchor="_Toc418234683" w:history="1">
+      <w:hyperlink w:anchor="_Toc421709988" w:history="1">
         <w:r>
           <w:rPr>
             <w:rStyle w:val="Hyperlink"/>
@@ -4883,7 +4961,7 @@
             <w:noProof/>
             <w:webHidden/>
           </w:rPr>
-          <w:instrText xml:space="preserve"> PAGEREF _Toc418234683 \h </w:instrText>
+          <w:instrText xml:space="preserve"> PAGEREF _Toc421709988 \h </w:instrText>
         </w:r>
         <w:r>
           <w:rPr>
@@ -4928,7 +5006,7 @@
           <w:szCs w:val="22"/>
         </w:rPr>
       </w:pPr>
-      <w:hyperlink w:anchor="_Toc418234684" w:history="1">
+      <w:hyperlink w:anchor="_Toc421709989" w:history="1">
         <w:r>
           <w:rPr>
             <w:rStyle w:val="Hyperlink"/>
@@ -4971,7 +5049,7 @@
             <w:noProof/>
             <w:webHidden/>
           </w:rPr>
-          <w:instrText xml:space="preserve"> PAGEREF _Toc418234684 \h </w:instrText>
+          <w:instrText xml:space="preserve"> PAGEREF _Toc421709989 \h </w:instrText>
         </w:r>
         <w:r>
           <w:rPr>
@@ -5016,7 +5094,7 @@
           <w:szCs w:val="22"/>
         </w:rPr>
       </w:pPr>
-      <w:hyperlink w:anchor="_Toc418234685" w:history="1">
+      <w:hyperlink w:anchor="_Toc421709990" w:history="1">
         <w:r>
           <w:rPr>
             <w:rStyle w:val="Hyperlink"/>
@@ -5059,7 +5137,7 @@
             <w:noProof/>
             <w:webHidden/>
           </w:rPr>
-          <w:instrText xml:space="preserve"> PAGEREF _Toc418234685 \h </w:instrText>
+          <w:instrText xml:space="preserve"> PAGEREF _Toc421709990 \h </w:instrText>
         </w:r>
         <w:r>
           <w:rPr>
@@ -5106,7 +5184,7 @@
           <w:szCs w:val="22"/>
         </w:rPr>
       </w:pPr>
-      <w:hyperlink w:anchor="_Toc418234686" w:history="1">
+      <w:hyperlink w:anchor="_Toc421709991" w:history="1">
         <w:r>
           <w:rPr>
             <w:rStyle w:val="Hyperlink"/>
@@ -5151,7 +5229,7 @@
             <w:noProof/>
             <w:webHidden/>
           </w:rPr>
-          <w:instrText xml:space="preserve"> PAGEREF _Toc418234686 \h </w:instrText>
+          <w:instrText xml:space="preserve"> PAGEREF _Toc421709991 \h </w:instrText>
         </w:r>
         <w:r>
           <w:rPr>
@@ -5198,7 +5276,7 @@
           <w:szCs w:val="22"/>
         </w:rPr>
       </w:pPr>
-      <w:hyperlink w:anchor="_Toc418234687" w:history="1">
+      <w:hyperlink w:anchor="_Toc421709992" w:history="1">
         <w:r>
           <w:rPr>
             <w:rStyle w:val="Hyperlink"/>
@@ -5243,7 +5321,7 @@
             <w:noProof/>
             <w:webHidden/>
           </w:rPr>
-          <w:instrText xml:space="preserve"> PAGEREF _Toc418234687 \h </w:instrText>
+          <w:instrText xml:space="preserve"> PAGEREF _Toc421709992 \h </w:instrText>
         </w:r>
         <w:r>
           <w:rPr>
@@ -5290,7 +5368,7 @@
           <w:szCs w:val="22"/>
         </w:rPr>
       </w:pPr>
-      <w:hyperlink w:anchor="_Toc418234688" w:history="1">
+      <w:hyperlink w:anchor="_Toc421709993" w:history="1">
         <w:r>
           <w:rPr>
             <w:rStyle w:val="Hyperlink"/>
@@ -5335,7 +5413,7 @@
             <w:noProof/>
             <w:webHidden/>
           </w:rPr>
-          <w:instrText xml:space="preserve"> PAGEREF _Toc418234688 \h </w:instrText>
+          <w:instrText xml:space="preserve"> PAGEREF _Toc421709993 \h </w:instrText>
         </w:r>
         <w:r>
           <w:rPr>
@@ -5382,7 +5460,7 @@
           <w:szCs w:val="22"/>
         </w:rPr>
       </w:pPr>
-      <w:hyperlink w:anchor="_Toc418234689" w:history="1">
+      <w:hyperlink w:anchor="_Toc421709994" w:history="1">
         <w:r>
           <w:rPr>
             <w:rStyle w:val="Hyperlink"/>
@@ -5427,7 +5505,7 @@
             <w:noProof/>
             <w:webHidden/>
           </w:rPr>
-          <w:instrText xml:space="preserve"> PAGEREF _Toc418234689 \h </w:instrText>
+          <w:instrText xml:space="preserve"> PAGEREF _Toc421709994 \h </w:instrText>
         </w:r>
         <w:r>
           <w:rPr>
@@ -5474,7 +5552,7 @@
           <w:szCs w:val="22"/>
         </w:rPr>
       </w:pPr>
-      <w:hyperlink w:anchor="_Toc418234690" w:history="1">
+      <w:hyperlink w:anchor="_Toc421709995" w:history="1">
         <w:r>
           <w:rPr>
             <w:rStyle w:val="Hyperlink"/>
@@ -5519,7 +5597,7 @@
             <w:noProof/>
             <w:webHidden/>
           </w:rPr>
-          <w:instrText xml:space="preserve"> PAGEREF _Toc418234690 \h </w:instrText>
+          <w:instrText xml:space="preserve"> PAGEREF _Toc421709995 \h </w:instrText>
         </w:r>
         <w:r>
           <w:rPr>
@@ -5566,7 +5644,7 @@
           <w:szCs w:val="22"/>
         </w:rPr>
       </w:pPr>
-      <w:hyperlink w:anchor="_Toc418234691" w:history="1">
+      <w:hyperlink w:anchor="_Toc421709996" w:history="1">
         <w:r>
           <w:rPr>
             <w:rStyle w:val="Hyperlink"/>
@@ -5611,7 +5689,7 @@
             <w:noProof/>
             <w:webHidden/>
           </w:rPr>
-          <w:instrText xml:space="preserve"> PAGEREF _Toc418234691 \h </w:instrText>
+          <w:instrText xml:space="preserve"> PAGEREF _Toc421709996 \h </w:instrText>
         </w:r>
         <w:r>
           <w:rPr>
@@ -5659,7 +5737,7 @@
           <w:szCs w:val="22"/>
         </w:rPr>
       </w:pPr>
-      <w:hyperlink w:anchor="_Toc418234692" w:history="1">
+      <w:hyperlink w:anchor="_Toc421709997" w:history="1">
         <w:r>
           <w:rPr>
             <w:rStyle w:val="Hyperlink"/>
@@ -5705,7 +5783,7 @@
             <w:noProof/>
             <w:webHidden/>
           </w:rPr>
-          <w:instrText xml:space="preserve"> PAGEREF _Toc418234692 \h </w:instrText>
+          <w:instrText xml:space="preserve"> PAGEREF _Toc421709997 \h </w:instrText>
         </w:r>
         <w:r>
           <w:rPr>
@@ -5750,7 +5828,7 @@
           <w:szCs w:val="22"/>
         </w:rPr>
       </w:pPr>
-      <w:hyperlink w:anchor="_Toc418234693" w:history="1">
+      <w:hyperlink w:anchor="_Toc421709998" w:history="1">
         <w:r>
           <w:rPr>
             <w:rStyle w:val="Hyperlink"/>
@@ -5793,7 +5871,7 @@
             <w:noProof/>
             <w:webHidden/>
           </w:rPr>
-          <w:instrText xml:space="preserve"> PAGEREF _Toc418234693 \h </w:instrText>
+          <w:instrText xml:space="preserve"> PAGEREF _Toc421709998 \h </w:instrText>
         </w:r>
         <w:r>
           <w:rPr>
@@ -5838,7 +5916,7 @@
           <w:szCs w:val="22"/>
         </w:rPr>
       </w:pPr>
-      <w:hyperlink w:anchor="_Toc418234694" w:history="1">
+      <w:hyperlink w:anchor="_Toc421709999" w:history="1">
         <w:r>
           <w:rPr>
             <w:rStyle w:val="Hyperlink"/>
@@ -5881,7 +5959,7 @@
             <w:noProof/>
             <w:webHidden/>
           </w:rPr>
-          <w:instrText xml:space="preserve"> PAGEREF _Toc418234694 \h </w:instrText>
+          <w:instrText xml:space="preserve"> PAGEREF _Toc421709999 \h </w:instrText>
         </w:r>
         <w:r>
           <w:rPr>
@@ -5928,7 +6006,7 @@
           <w:szCs w:val="22"/>
         </w:rPr>
       </w:pPr>
-      <w:hyperlink w:anchor="_Toc418234695" w:history="1">
+      <w:hyperlink w:anchor="_Toc421710000" w:history="1">
         <w:r>
           <w:rPr>
             <w:rStyle w:val="Hyperlink"/>
@@ -5973,7 +6051,7 @@
             <w:noProof/>
             <w:webHidden/>
           </w:rPr>
-          <w:instrText xml:space="preserve"> PAGEREF _Toc418234695 \h </w:instrText>
+          <w:instrText xml:space="preserve"> PAGEREF _Toc421710000 \h </w:instrText>
         </w:r>
         <w:r>
           <w:rPr>
@@ -6020,7 +6098,7 @@
           <w:szCs w:val="22"/>
         </w:rPr>
       </w:pPr>
-      <w:hyperlink w:anchor="_Toc418234696" w:history="1">
+      <w:hyperlink w:anchor="_Toc421710001" w:history="1">
         <w:r>
           <w:rPr>
             <w:rStyle w:val="Hyperlink"/>
@@ -6065,7 +6143,7 @@
             <w:noProof/>
             <w:webHidden/>
           </w:rPr>
-          <w:instrText xml:space="preserve"> PAGEREF _Toc418234696 \h </w:instrText>
+          <w:instrText xml:space="preserve"> PAGEREF _Toc421710001 \h </w:instrText>
         </w:r>
         <w:r>
           <w:rPr>
@@ -6112,7 +6190,7 @@
           <w:szCs w:val="22"/>
         </w:rPr>
       </w:pPr>
-      <w:hyperlink w:anchor="_Toc418234697" w:history="1">
+      <w:hyperlink w:anchor="_Toc421710002" w:history="1">
         <w:r>
           <w:rPr>
             <w:rStyle w:val="Hyperlink"/>
@@ -6157,7 +6235,7 @@
             <w:noProof/>
             <w:webHidden/>
           </w:rPr>
-          <w:instrText xml:space="preserve"> PAGEREF _Toc418234697 \h </w:instrText>
+          <w:instrText xml:space="preserve"> PAGEREF _Toc421710002 \h </w:instrText>
         </w:r>
         <w:r>
           <w:rPr>
@@ -6202,7 +6280,7 @@
           <w:szCs w:val="22"/>
         </w:rPr>
       </w:pPr>
-      <w:hyperlink w:anchor="_Toc418234698" w:history="1">
+      <w:hyperlink w:anchor="_Toc421710003" w:history="1">
         <w:r>
           <w:rPr>
             <w:rStyle w:val="Hyperlink"/>
@@ -6245,7 +6323,7 @@
             <w:noProof/>
             <w:webHidden/>
           </w:rPr>
-          <w:instrText xml:space="preserve"> PAGEREF _Toc418234698 \h </w:instrText>
+          <w:instrText xml:space="preserve"> PAGEREF _Toc421710003 \h </w:instrText>
         </w:r>
         <w:r>
           <w:rPr>
@@ -6292,7 +6370,7 @@
           <w:szCs w:val="22"/>
         </w:rPr>
       </w:pPr>
-      <w:hyperlink w:anchor="_Toc418234699" w:history="1">
+      <w:hyperlink w:anchor="_Toc421710004" w:history="1">
         <w:r>
           <w:rPr>
             <w:rStyle w:val="Hyperlink"/>
@@ -6337,7 +6415,7 @@
             <w:noProof/>
             <w:webHidden/>
           </w:rPr>
-          <w:instrText xml:space="preserve"> PAGEREF _Toc418234699 \h </w:instrText>
+          <w:instrText xml:space="preserve"> PAGEREF _Toc421710004 \h </w:instrText>
         </w:r>
         <w:r>
           <w:rPr>
@@ -6384,7 +6462,7 @@
           <w:szCs w:val="22"/>
         </w:rPr>
       </w:pPr>
-      <w:hyperlink w:anchor="_Toc418234700" w:history="1">
+      <w:hyperlink w:anchor="_Toc421710005" w:history="1">
         <w:r>
           <w:rPr>
             <w:rStyle w:val="Hyperlink"/>
@@ -6429,7 +6507,7 @@
             <w:noProof/>
             <w:webHidden/>
           </w:rPr>
-          <w:instrText xml:space="preserve"> PAGEREF _Toc418234700 \h </w:instrText>
+          <w:instrText xml:space="preserve"> PAGEREF _Toc421710005 \h </w:instrText>
         </w:r>
         <w:r>
           <w:rPr>
@@ -6476,7 +6554,7 @@
           <w:szCs w:val="22"/>
         </w:rPr>
       </w:pPr>
-      <w:hyperlink w:anchor="_Toc418234701" w:history="1">
+      <w:hyperlink w:anchor="_Toc421710006" w:history="1">
         <w:r>
           <w:rPr>
             <w:rStyle w:val="Hyperlink"/>
@@ -6521,7 +6599,7 @@
             <w:noProof/>
             <w:webHidden/>
           </w:rPr>
-          <w:instrText xml:space="preserve"> PAGEREF _Toc418234701 \h </w:instrText>
+          <w:instrText xml:space="preserve"> PAGEREF _Toc421710006 \h </w:instrText>
         </w:r>
         <w:r>
           <w:rPr>
@@ -6569,7 +6647,7 @@
           <w:szCs w:val="22"/>
         </w:rPr>
       </w:pPr>
-      <w:hyperlink w:anchor="_Toc418234702" w:history="1">
+      <w:hyperlink w:anchor="_Toc421710007" w:history="1">
         <w:r>
           <w:rPr>
             <w:rStyle w:val="Hyperlink"/>
@@ -6615,7 +6693,7 @@
             <w:noProof/>
             <w:webHidden/>
           </w:rPr>
-          <w:instrText xml:space="preserve"> PAGEREF _Toc418234702 \h </w:instrText>
+          <w:instrText xml:space="preserve"> PAGEREF _Toc421710007 \h </w:instrText>
         </w:r>
         <w:r>
           <w:rPr>
@@ -6660,7 +6738,7 @@
           <w:szCs w:val="22"/>
         </w:rPr>
       </w:pPr>
-      <w:hyperlink w:anchor="_Toc418234703" w:history="1">
+      <w:hyperlink w:anchor="_Toc421710008" w:history="1">
         <w:r>
           <w:rPr>
             <w:rStyle w:val="Hyperlink"/>
@@ -6703,7 +6781,7 @@
             <w:noProof/>
             <w:webHidden/>
           </w:rPr>
-          <w:instrText xml:space="preserve"> PAGEREF _Toc418234703 \h </w:instrText>
+          <w:instrText xml:space="preserve"> PAGEREF _Toc421710008 \h </w:instrText>
         </w:r>
         <w:r>
           <w:rPr>
@@ -6748,7 +6826,7 @@
           <w:szCs w:val="22"/>
         </w:rPr>
       </w:pPr>
-      <w:hyperlink w:anchor="_Toc418234704" w:history="1">
+      <w:hyperlink w:anchor="_Toc421710009" w:history="1">
         <w:r>
           <w:rPr>
             <w:rStyle w:val="Hyperlink"/>
@@ -6791,7 +6869,7 @@
             <w:noProof/>
             <w:webHidden/>
           </w:rPr>
-          <w:instrText xml:space="preserve"> PAGEREF _Toc418234704 \h </w:instrText>
+          <w:instrText xml:space="preserve"> PAGEREF _Toc421710009 \h </w:instrText>
         </w:r>
         <w:r>
           <w:rPr>
@@ -6836,7 +6914,7 @@
           <w:szCs w:val="22"/>
         </w:rPr>
       </w:pPr>
-      <w:hyperlink w:anchor="_Toc418234705" w:history="1">
+      <w:hyperlink w:anchor="_Toc421710010" w:history="1">
         <w:r>
           <w:rPr>
             <w:rStyle w:val="Hyperlink"/>
@@ -6879,7 +6957,7 @@
             <w:noProof/>
             <w:webHidden/>
           </w:rPr>
-          <w:instrText xml:space="preserve"> PAGEREF _Toc418234705 \h </w:instrText>
+          <w:instrText xml:space="preserve"> PAGEREF _Toc421710010 \h </w:instrText>
         </w:r>
         <w:r>
           <w:rPr>
@@ -6926,7 +7004,7 @@
           <w:szCs w:val="22"/>
         </w:rPr>
       </w:pPr>
-      <w:hyperlink w:anchor="_Toc418234706" w:history="1">
+      <w:hyperlink w:anchor="_Toc421710011" w:history="1">
         <w:r>
           <w:rPr>
             <w:rStyle w:val="Hyperlink"/>
@@ -6971,7 +7049,7 @@
             <w:noProof/>
             <w:webHidden/>
           </w:rPr>
-          <w:instrText xml:space="preserve"> PAGEREF _Toc418234706 \h </w:instrText>
+          <w:instrText xml:space="preserve"> PAGEREF _Toc421710011 \h </w:instrText>
         </w:r>
         <w:r>
           <w:rPr>
@@ -7018,7 +7096,7 @@
           <w:szCs w:val="22"/>
         </w:rPr>
       </w:pPr>
-      <w:hyperlink w:anchor="_Toc418234707" w:history="1">
+      <w:hyperlink w:anchor="_Toc421710012" w:history="1">
         <w:r>
           <w:rPr>
             <w:rStyle w:val="Hyperlink"/>
@@ -7063,7 +7141,7 @@
             <w:noProof/>
             <w:webHidden/>
           </w:rPr>
-          <w:instrText xml:space="preserve"> PAGEREF _Toc418234707 \h </w:instrText>
+          <w:instrText xml:space="preserve"> PAGEREF _Toc421710012 \h </w:instrText>
         </w:r>
         <w:r>
           <w:rPr>
@@ -7110,7 +7188,7 @@
           <w:szCs w:val="22"/>
         </w:rPr>
       </w:pPr>
-      <w:hyperlink w:anchor="_Toc418234708" w:history="1">
+      <w:hyperlink w:anchor="_Toc421710013" w:history="1">
         <w:r>
           <w:rPr>
             <w:rStyle w:val="Hyperlink"/>
@@ -7155,7 +7233,7 @@
             <w:noProof/>
             <w:webHidden/>
           </w:rPr>
-          <w:instrText xml:space="preserve"> PAGEREF _Toc418234708 \h </w:instrText>
+          <w:instrText xml:space="preserve"> PAGEREF _Toc421710013 \h </w:instrText>
         </w:r>
         <w:r>
           <w:rPr>
@@ -7203,7 +7281,7 @@
           <w:szCs w:val="22"/>
         </w:rPr>
       </w:pPr>
-      <w:hyperlink w:anchor="_Toc418234709" w:history="1">
+      <w:hyperlink w:anchor="_Toc421710014" w:history="1">
         <w:r>
           <w:rPr>
             <w:rStyle w:val="Hyperlink"/>
@@ -7249,7 +7327,7 @@
             <w:noProof/>
             <w:webHidden/>
           </w:rPr>
-          <w:instrText xml:space="preserve"> PAGEREF _Toc418234709 \h </w:instrText>
+          <w:instrText xml:space="preserve"> PAGEREF _Toc421710014 \h </w:instrText>
         </w:r>
         <w:r>
           <w:rPr>
@@ -7296,7 +7374,7 @@
           <w:szCs w:val="22"/>
         </w:rPr>
       </w:pPr>
-      <w:hyperlink w:anchor="_Toc418234710" w:history="1">
+      <w:hyperlink w:anchor="_Toc421710015" w:history="1">
         <w:r>
           <w:rPr>
             <w:rStyle w:val="Hyperlink"/>
@@ -7341,7 +7419,7 @@
             <w:noProof/>
             <w:webHidden/>
           </w:rPr>
-          <w:instrText xml:space="preserve"> PAGEREF _Toc418234710 \h </w:instrText>
+          <w:instrText xml:space="preserve"> PAGEREF _Toc421710015 \h </w:instrText>
         </w:r>
         <w:r>
           <w:rPr>
@@ -7388,7 +7466,7 @@
           <w:szCs w:val="22"/>
         </w:rPr>
       </w:pPr>
-      <w:hyperlink w:anchor="_Toc418234711" w:history="1">
+      <w:hyperlink w:anchor="_Toc421710016" w:history="1">
         <w:r>
           <w:rPr>
             <w:rStyle w:val="Hyperlink"/>
@@ -7433,7 +7511,7 @@
             <w:noProof/>
             <w:webHidden/>
           </w:rPr>
-          <w:instrText xml:space="preserve"> PAGEREF _Toc418234711 \h </w:instrText>
+          <w:instrText xml:space="preserve"> PAGEREF _Toc421710016 \h </w:instrText>
         </w:r>
         <w:r>
           <w:rPr>
@@ -7480,7 +7558,7 @@
           <w:szCs w:val="22"/>
         </w:rPr>
       </w:pPr>
-      <w:hyperlink w:anchor="_Toc418234712" w:history="1">
+      <w:hyperlink w:anchor="_Toc421710017" w:history="1">
         <w:r>
           <w:rPr>
             <w:rStyle w:val="Hyperlink"/>
@@ -7525,7 +7603,7 @@
             <w:noProof/>
             <w:webHidden/>
           </w:rPr>
-          <w:instrText xml:space="preserve"> PAGEREF _Toc418234712 \h </w:instrText>
+          <w:instrText xml:space="preserve"> PAGEREF _Toc421710017 \h </w:instrText>
         </w:r>
         <w:r>
           <w:rPr>
@@ -7572,7 +7650,7 @@
           <w:szCs w:val="22"/>
         </w:rPr>
       </w:pPr>
-      <w:hyperlink w:anchor="_Toc418234713" w:history="1">
+      <w:hyperlink w:anchor="_Toc421710018" w:history="1">
         <w:r>
           <w:rPr>
             <w:rStyle w:val="Hyperlink"/>
@@ -7617,7 +7695,7 @@
             <w:noProof/>
             <w:webHidden/>
           </w:rPr>
-          <w:instrText xml:space="preserve"> PAGEREF _Toc418234713 \h </w:instrText>
+          <w:instrText xml:space="preserve"> PAGEREF _Toc421710018 \h </w:instrText>
         </w:r>
         <w:r>
           <w:rPr>
@@ -7664,7 +7742,7 @@
           <w:szCs w:val="22"/>
         </w:rPr>
       </w:pPr>
-      <w:hyperlink w:anchor="_Toc418234714" w:history="1">
+      <w:hyperlink w:anchor="_Toc421710019" w:history="1">
         <w:r>
           <w:rPr>
             <w:rStyle w:val="Hyperlink"/>
@@ -7709,7 +7787,7 @@
             <w:noProof/>
             <w:webHidden/>
           </w:rPr>
-          <w:instrText xml:space="preserve"> PAGEREF _Toc418234714 \h </w:instrText>
+          <w:instrText xml:space="preserve"> PAGEREF _Toc421710019 \h </w:instrText>
         </w:r>
         <w:r>
           <w:rPr>
@@ -7756,7 +7834,7 @@
           <w:szCs w:val="22"/>
         </w:rPr>
       </w:pPr>
-      <w:hyperlink w:anchor="_Toc418234715" w:history="1">
+      <w:hyperlink w:anchor="_Toc421710020" w:history="1">
         <w:r>
           <w:rPr>
             <w:rStyle w:val="Hyperlink"/>
@@ -7801,7 +7879,7 @@
             <w:noProof/>
             <w:webHidden/>
           </w:rPr>
-          <w:instrText xml:space="preserve"> PAGEREF _Toc418234715 \h </w:instrText>
+          <w:instrText xml:space="preserve"> PAGEREF _Toc421710020 \h </w:instrText>
         </w:r>
         <w:r>
           <w:rPr>
@@ -7849,7 +7927,7 @@
           <w:szCs w:val="22"/>
         </w:rPr>
       </w:pPr>
-      <w:hyperlink w:anchor="_Toc418234716" w:history="1">
+      <w:hyperlink w:anchor="_Toc421710021" w:history="1">
         <w:r>
           <w:rPr>
             <w:rStyle w:val="Hyperlink"/>
@@ -7895,7 +7973,7 @@
             <w:noProof/>
             <w:webHidden/>
           </w:rPr>
-          <w:instrText xml:space="preserve"> PAGEREF _Toc418234716 \h </w:instrText>
+          <w:instrText xml:space="preserve"> PAGEREF _Toc421710021 \h </w:instrText>
         </w:r>
         <w:r>
           <w:rPr>
@@ -7940,7 +8018,7 @@
           <w:szCs w:val="22"/>
         </w:rPr>
       </w:pPr>
-      <w:hyperlink w:anchor="_Toc418234717" w:history="1">
+      <w:hyperlink w:anchor="_Toc421710022" w:history="1">
         <w:r>
           <w:rPr>
             <w:rStyle w:val="Hyperlink"/>
@@ -7983,7 +8061,7 @@
             <w:noProof/>
             <w:webHidden/>
           </w:rPr>
-          <w:instrText xml:space="preserve"> PAGEREF _Toc418234717 \h </w:instrText>
+          <w:instrText xml:space="preserve"> PAGEREF _Toc421710022 \h </w:instrText>
         </w:r>
         <w:r>
           <w:rPr>
@@ -8028,7 +8106,7 @@
           <w:szCs w:val="22"/>
         </w:rPr>
       </w:pPr>
-      <w:hyperlink w:anchor="_Toc418234718" w:history="1">
+      <w:hyperlink w:anchor="_Toc421710023" w:history="1">
         <w:r>
           <w:rPr>
             <w:rStyle w:val="Hyperlink"/>
@@ -8071,7 +8149,7 @@
             <w:noProof/>
             <w:webHidden/>
           </w:rPr>
-          <w:instrText xml:space="preserve"> PAGEREF _Toc418234718 \h </w:instrText>
+          <w:instrText xml:space="preserve"> PAGEREF _Toc421710023 \h </w:instrText>
         </w:r>
         <w:r>
           <w:rPr>
@@ -8116,7 +8194,7 @@
           <w:szCs w:val="22"/>
         </w:rPr>
       </w:pPr>
-      <w:hyperlink w:anchor="_Toc418234719" w:history="1">
+      <w:hyperlink w:anchor="_Toc421710024" w:history="1">
         <w:r>
           <w:rPr>
             <w:rStyle w:val="Hyperlink"/>
@@ -8159,7 +8237,7 @@
             <w:noProof/>
             <w:webHidden/>
           </w:rPr>
-          <w:instrText xml:space="preserve"> PAGEREF _Toc418234719 \h </w:instrText>
+          <w:instrText xml:space="preserve"> PAGEREF _Toc421710024 \h </w:instrText>
         </w:r>
         <w:r>
           <w:rPr>
@@ -8198,7 +8276,7 @@
         <w:lastRenderedPageBreak/>
         <w:fldChar w:fldCharType="end"/>
       </w:r>
-      <w:bookmarkStart w:id="3" w:name="_Toc418234632"/>
+      <w:bookmarkStart w:id="3" w:name="_Toc421709936"/>
       <w:r>
         <w:t>Introduction</w:t>
       </w:r>
@@ -8348,7 +8426,7 @@
       </w:pPr>
       <w:bookmarkStart w:id="9" w:name="_Toc342047012"/>
       <w:bookmarkStart w:id="10" w:name="_Toc391464724"/>
-      <w:bookmarkStart w:id="11" w:name="_Toc418234633"/>
+      <w:bookmarkStart w:id="11" w:name="_Toc421709937"/>
       <w:bookmarkEnd w:id="4"/>
       <w:bookmarkEnd w:id="5"/>
       <w:bookmarkEnd w:id="6"/>
@@ -8366,7 +8444,7 @@
         <w:pStyle w:val="Heading3"/>
         <w:ind w:left="720" w:hanging="720"/>
       </w:pPr>
-      <w:bookmarkStart w:id="12" w:name="_Toc418234634"/>
+      <w:bookmarkStart w:id="12" w:name="_Toc421709938"/>
       <w:r>
         <w:t>Cohort reproduction – disturbance interactions</w:t>
       </w:r>
@@ -8521,12 +8599,14 @@
         <w:pStyle w:val="Heading3"/>
         <w:ind w:left="720" w:hanging="720"/>
       </w:pPr>
-      <w:bookmarkStart w:id="13" w:name="_Toc418234635"/>
+      <w:bookmarkStart w:id="13" w:name="_Toc421709939"/>
+      <w:bookmarkStart w:id="14" w:name="_Ref421710107"/>
       <w:r>
         <w:lastRenderedPageBreak/>
         <w:t>Cohort reproduction – Initial biomass</w:t>
       </w:r>
       <w:bookmarkEnd w:id="13"/>
+      <w:bookmarkEnd w:id="14"/>
     </w:p>
     <w:p>
       <w:pPr>
@@ -8556,7 +8636,7 @@
         <w:rPr>
           <w:position w:val="-12"/>
         </w:rPr>
-        <w:object w:dxaOrig="6759" w:dyaOrig="360">
+        <w:object w:dxaOrig="6140" w:dyaOrig="360">
           <v:shapetype id="_x0000_t75" coordsize="21600,21600" o:spt="75" o:preferrelative="t" path="m@4@5l@4@11@9@11@9@5xe" filled="f" stroked="f">
             <v:stroke joinstyle="miter"/>
             <v:formulas>
@@ -8576,10 +8656,10 @@
             <v:path o:extrusionok="f" gradientshapeok="t" o:connecttype="rect"/>
             <o:lock v:ext="edit" aspectratio="t"/>
           </v:shapetype>
-          <v:shape id="_x0000_i1025" type="#_x0000_t75" style="width:338.25pt;height:18pt" o:ole="">
+          <v:shape id="_x0000_i1030" type="#_x0000_t75" style="width:307.5pt;height:18pt" o:ole="">
             <v:imagedata r:id="rId10" o:title=""/>
           </v:shape>
-          <o:OLEObject Type="Embed" ProgID="Equation.3" ShapeID="_x0000_i1025" DrawAspect="Content" ObjectID="_1491976497" r:id="rId11"/>
+          <o:OLEObject Type="Embed" ProgID="Equation.3" ShapeID="_x0000_i1030" DrawAspect="Content" ObjectID="_1495451968" r:id="rId11"/>
         </w:object>
       </w:r>
     </w:p>
@@ -8593,7 +8673,11 @@
       </w:r>
       <w:proofErr w:type="gramEnd"/>
       <w:r>
-        <w:t xml:space="preserve"> B</w:t>
+        <w:t xml:space="preserve"> </w:t>
+      </w:r>
+      <w:proofErr w:type="spellStart"/>
+      <w:r>
+        <w:t>ANPP</w:t>
       </w:r>
       <w:r>
         <w:rPr>
@@ -8607,10 +8691,17 @@
           <w:i/>
           <w:vertAlign w:val="subscript"/>
         </w:rPr>
-        <w:t>-SPP</w:t>
-      </w:r>
-      <w:r>
-        <w:t xml:space="preserve"> is the maximum biomass possible for </w:t>
+        <w:t>i</w:t>
+      </w:r>
+      <w:proofErr w:type="spellEnd"/>
+      <w:r>
+        <w:t xml:space="preserve"> is the maximum </w:t>
+      </w:r>
+      <w:r>
+        <w:t xml:space="preserve">ANPP </w:t>
+      </w:r>
+      <w:r>
+        <w:t xml:space="preserve">possible for </w:t>
       </w:r>
       <w:r>
         <w:t>the</w:t>
@@ -8619,11 +8710,22 @@
         <w:t xml:space="preserve"> </w:t>
       </w:r>
       <w:r>
+        <w:t>species</w:t>
+      </w:r>
+      <w:r>
         <w:rPr>
           <w:i/>
         </w:rPr>
-        <w:t>species</w:t>
-      </w:r>
+        <w:t xml:space="preserve"> </w:t>
+      </w:r>
+      <w:proofErr w:type="spellStart"/>
+      <w:r>
+        <w:rPr>
+          <w:i/>
+        </w:rPr>
+        <w:t>i</w:t>
+      </w:r>
+      <w:proofErr w:type="spellEnd"/>
       <w:r>
         <w:rPr>
           <w:i/>
@@ -8733,11 +8835,11 @@
         <w:pStyle w:val="Heading3"/>
         <w:ind w:left="720" w:hanging="720"/>
       </w:pPr>
-      <w:bookmarkStart w:id="14" w:name="_Toc418234636"/>
+      <w:bookmarkStart w:id="15" w:name="_Toc421709940"/>
       <w:r>
         <w:t>Cohort growth and ageing</w:t>
       </w:r>
-      <w:bookmarkEnd w:id="14"/>
+      <w:bookmarkEnd w:id="15"/>
     </w:p>
     <w:p>
       <w:pPr>
@@ -8822,10 +8924,10 @@
           <w:position w:val="-32"/>
         </w:rPr>
         <w:object w:dxaOrig="3300" w:dyaOrig="760">
-          <v:shape id="_x0000_i1026" type="#_x0000_t75" style="width:165pt;height:39pt" o:ole="">
+          <v:shape id="_x0000_i1025" type="#_x0000_t75" style="width:165pt;height:39pt" o:ole="">
             <v:imagedata r:id="rId12" o:title=""/>
           </v:shape>
-          <o:OLEObject Type="Embed" ProgID="Equation.3" ShapeID="_x0000_i1026" DrawAspect="Content" ObjectID="_1491976498" r:id="rId13"/>
+          <o:OLEObject Type="Embed" ProgID="Equation.3" ShapeID="_x0000_i1025" DrawAspect="Content" ObjectID="_1495451969" r:id="rId13"/>
         </w:object>
       </w:r>
       <w:r>
@@ -8936,10 +9038,10 @@
           <w:position w:val="-14"/>
         </w:rPr>
         <w:object w:dxaOrig="2700" w:dyaOrig="380">
-          <v:shape id="_x0000_i1027" type="#_x0000_t75" style="width:135pt;height:18.75pt" o:ole="">
+          <v:shape id="_x0000_i1026" type="#_x0000_t75" style="width:135pt;height:18.75pt" o:ole="">
             <v:imagedata r:id="rId14" o:title=""/>
           </v:shape>
-          <o:OLEObject Type="Embed" ProgID="Equation.3" ShapeID="_x0000_i1027" DrawAspect="Content" ObjectID="_1491976499" r:id="rId15"/>
+          <o:OLEObject Type="Embed" ProgID="Equation.3" ShapeID="_x0000_i1026" DrawAspect="Content" ObjectID="_1495451970" r:id="rId15"/>
         </w:object>
       </w:r>
       <w:r>
@@ -9336,10 +9438,10 @@
           <w:position w:val="-14"/>
         </w:rPr>
         <w:object w:dxaOrig="3540" w:dyaOrig="460">
-          <v:shape id="_x0000_i1028" type="#_x0000_t75" style="width:177pt;height:22.5pt" o:ole="">
+          <v:shape id="_x0000_i1027" type="#_x0000_t75" style="width:177pt;height:22.5pt" o:ole="">
             <v:imagedata r:id="rId16" o:title=""/>
           </v:shape>
-          <o:OLEObject Type="Embed" ProgID="Equation.3" ShapeID="_x0000_i1028" DrawAspect="Content" ObjectID="_1491976500" r:id="rId17"/>
+          <o:OLEObject Type="Embed" ProgID="Equation.3" ShapeID="_x0000_i1027" DrawAspect="Content" ObjectID="_1495451971" r:id="rId17"/>
         </w:object>
       </w:r>
       <w:r>
@@ -9449,10 +9551,10 @@
           <w:position w:val="-14"/>
         </w:rPr>
         <w:object w:dxaOrig="4720" w:dyaOrig="380">
-          <v:shape id="_x0000_i1029" type="#_x0000_t75" style="width:236.25pt;height:18.75pt" o:ole="">
+          <v:shape id="_x0000_i1028" type="#_x0000_t75" style="width:236.25pt;height:18.75pt" o:ole="">
             <v:imagedata r:id="rId18" o:title=""/>
           </v:shape>
-          <o:OLEObject Type="Embed" ProgID="Equation.3" ShapeID="_x0000_i1029" DrawAspect="Content" ObjectID="_1491976501" r:id="rId19"/>
+          <o:OLEObject Type="Embed" ProgID="Equation.3" ShapeID="_x0000_i1028" DrawAspect="Content" ObjectID="_1495451972" r:id="rId19"/>
         </w:object>
       </w:r>
       <w:r>
@@ -9648,10 +9750,10 @@
           <w:position w:val="-32"/>
         </w:rPr>
         <w:object w:dxaOrig="3700" w:dyaOrig="740">
-          <v:shape id="_x0000_i1030" type="#_x0000_t75" style="width:184.5pt;height:36.75pt" o:ole="">
+          <v:shape id="_x0000_i1029" type="#_x0000_t75" style="width:184.5pt;height:36.75pt" o:ole="">
             <v:imagedata r:id="rId20" o:title=""/>
           </v:shape>
-          <o:OLEObject Type="Embed" ProgID="Equation.3" ShapeID="_x0000_i1030" DrawAspect="Content" ObjectID="_1491976502" r:id="rId21"/>
+          <o:OLEObject Type="Embed" ProgID="Equation.3" ShapeID="_x0000_i1029" DrawAspect="Content" ObjectID="_1495451973" r:id="rId21"/>
         </w:object>
       </w:r>
       <w:r>
@@ -9678,11 +9780,11 @@
         <w:pStyle w:val="Heading3"/>
         <w:ind w:left="720" w:hanging="720"/>
       </w:pPr>
-      <w:bookmarkStart w:id="15" w:name="_Toc418234637"/>
+      <w:bookmarkStart w:id="16" w:name="_Toc421709941"/>
       <w:r>
         <w:t>Cohort senescence and mortality</w:t>
       </w:r>
-      <w:bookmarkEnd w:id="15"/>
+      <w:bookmarkEnd w:id="16"/>
       <w:r>
         <w:t xml:space="preserve">  </w:t>
       </w:r>
@@ -9751,11 +9853,11 @@
         <w:pStyle w:val="Heading3"/>
         <w:ind w:left="720" w:hanging="720"/>
       </w:pPr>
-      <w:bookmarkStart w:id="16" w:name="_Toc418234638"/>
+      <w:bookmarkStart w:id="17" w:name="_Toc421709942"/>
       <w:r>
         <w:t>Dead biomass decay</w:t>
       </w:r>
-      <w:bookmarkEnd w:id="16"/>
+      <w:bookmarkEnd w:id="17"/>
     </w:p>
     <w:p>
       <w:pPr>
@@ -9793,13 +9895,11 @@
         <w:pStyle w:val="textbody"/>
       </w:pPr>
       <w:r>
-        <w:t xml:space="preserve">There is a mean decay rate for each pool at each site, determined by using </w:t>
-      </w:r>
-      <w:proofErr w:type="gramStart"/>
-      <w:r>
-        <w:t>an</w:t>
-      </w:r>
-      <w:proofErr w:type="gramEnd"/>
+        <w:t>There is a mean decay rate for each pool at e</w:t>
+      </w:r>
+      <w:r>
+        <w:t>ach site, determined by using a</w:t>
+      </w:r>
       <w:r>
         <w:t xml:space="preserve"> weighted average (weighted by mass) of the new dead </w:t>
       </w:r>
@@ -9820,11 +9920,11 @@
         <w:pStyle w:val="Heading3"/>
         <w:ind w:left="720" w:hanging="720"/>
       </w:pPr>
-      <w:bookmarkStart w:id="17" w:name="_Toc418234639"/>
+      <w:bookmarkStart w:id="18" w:name="_Toc421709943"/>
       <w:r>
         <w:t>Initializing biomass</w:t>
       </w:r>
-      <w:bookmarkEnd w:id="17"/>
+      <w:bookmarkEnd w:id="18"/>
     </w:p>
     <w:p>
       <w:pPr>
@@ -9940,11 +10040,11 @@
         <w:pStyle w:val="Heading3"/>
         <w:ind w:left="720" w:hanging="720"/>
       </w:pPr>
-      <w:bookmarkStart w:id="18" w:name="_Toc418234640"/>
+      <w:bookmarkStart w:id="19" w:name="_Toc421709944"/>
       <w:r>
         <w:t>Shade calculations</w:t>
       </w:r>
-      <w:bookmarkEnd w:id="18"/>
+      <w:bookmarkEnd w:id="19"/>
     </w:p>
     <w:p>
       <w:pPr>
@@ -9968,13 +10068,13 @@
       <w:r>
         <w:t xml:space="preserve">the maximum </w:t>
       </w:r>
-      <w:bookmarkStart w:id="19" w:name="OLE_LINK1"/>
-      <w:bookmarkStart w:id="20" w:name="OLE_LINK2"/>
+      <w:bookmarkStart w:id="20" w:name="OLE_LINK1"/>
+      <w:bookmarkStart w:id="21" w:name="OLE_LINK2"/>
       <w:r>
         <w:t xml:space="preserve">possible biomass </w:t>
       </w:r>
-      <w:bookmarkEnd w:id="19"/>
       <w:bookmarkEnd w:id="20"/>
+      <w:bookmarkEnd w:id="21"/>
       <w:r>
         <w:t>for an ecoregion</w:t>
       </w:r>
@@ -10109,11 +10209,11 @@
         <w:pStyle w:val="Heading3"/>
         <w:ind w:left="720" w:hanging="720"/>
       </w:pPr>
-      <w:bookmarkStart w:id="21" w:name="_Toc418234641"/>
+      <w:bookmarkStart w:id="22" w:name="_Toc421709945"/>
       <w:r>
         <w:t>Interactions with age-only disturbances</w:t>
       </w:r>
-      <w:bookmarkEnd w:id="21"/>
+      <w:bookmarkEnd w:id="22"/>
     </w:p>
     <w:p>
       <w:pPr>
@@ -10186,11 +10286,11 @@
         <w:pStyle w:val="Heading3"/>
         <w:ind w:left="720" w:hanging="720"/>
       </w:pPr>
-      <w:bookmarkStart w:id="22" w:name="_Toc418234642"/>
+      <w:bookmarkStart w:id="23" w:name="_Toc421709946"/>
       <w:r>
         <w:t>Dynamic inputs for climate change or others</w:t>
       </w:r>
-      <w:bookmarkEnd w:id="22"/>
+      <w:bookmarkEnd w:id="23"/>
     </w:p>
     <w:p>
       <w:pPr>
@@ -10217,26 +10317,26 @@
         <w:spacing w:line="276" w:lineRule="auto"/>
         <w:ind w:right="945"/>
       </w:pPr>
-      <w:bookmarkStart w:id="23" w:name="_Toc418234643"/>
+      <w:bookmarkStart w:id="24" w:name="_Toc421709947"/>
       <w:r>
         <w:lastRenderedPageBreak/>
         <w:t>Version History</w:t>
       </w:r>
-      <w:bookmarkEnd w:id="23"/>
+      <w:bookmarkEnd w:id="24"/>
     </w:p>
     <w:p>
       <w:pPr>
         <w:pStyle w:val="Heading3"/>
       </w:pPr>
-      <w:bookmarkStart w:id="24" w:name="_Toc391464720"/>
-      <w:bookmarkStart w:id="25" w:name="_Toc418234644"/>
+      <w:bookmarkStart w:id="25" w:name="_Toc391464720"/>
+      <w:bookmarkStart w:id="26" w:name="_Toc421709948"/>
       <w:r>
         <w:t xml:space="preserve">Version 3.2: </w:t>
       </w:r>
-      <w:bookmarkEnd w:id="25"/>
       <w:r>
         <w:t>May 1, 2015</w:t>
       </w:r>
+      <w:bookmarkEnd w:id="26"/>
     </w:p>
     <w:p>
       <w:pPr>
@@ -10259,38 +10359,67 @@
         <w:t>This User Guide has also been updated to reflect changes that were not well documented in earlier 3.x U</w:t>
       </w:r>
       <w:r>
-        <w:t>ser Gu</w:t>
-      </w:r>
-      <w:bookmarkStart w:id="26" w:name="_GoBack"/>
-      <w:bookmarkEnd w:id="26"/>
-      <w:r>
-        <w:t>ides.  These changes include the calculations of actual ANPP (equation 4), competition (equation 3) and growth mortality (equation 6).</w:t>
+        <w:t>ser Guides.  These changes include the calculations of</w:t>
+      </w:r>
+      <w:r>
+        <w:t xml:space="preserve"> initial biomass (</w:t>
+      </w:r>
+      <w:r>
+        <w:fldChar w:fldCharType="begin"/>
+      </w:r>
+      <w:r>
+        <w:instrText xml:space="preserve"> REF _Ref421710107 \r \h </w:instrText>
+      </w:r>
+      <w:r>
+        <w:fldChar w:fldCharType="separate"/>
+      </w:r>
+      <w:r>
+        <w:t>1.1.2</w:t>
+      </w:r>
+      <w:r>
+        <w:fldChar w:fldCharType="end"/>
+      </w:r>
+      <w:r>
+        <w:t>),</w:t>
+      </w:r>
+      <w:bookmarkStart w:id="27" w:name="_GoBack"/>
+      <w:bookmarkEnd w:id="27"/>
+      <w:r>
+        <w:t xml:space="preserve"> actual ANPP (equation 4), competition (equation 3) and growth mortality (equation 6).</w:t>
       </w:r>
     </w:p>
     <w:p>
       <w:pPr>
         <w:pStyle w:val="Heading3"/>
       </w:pPr>
-      <w:bookmarkStart w:id="27" w:name="_Toc418234645"/>
+      <w:bookmarkStart w:id="28" w:name="_Toc421709949"/>
+      <w:bookmarkStart w:id="29" w:name="_Toc421709951"/>
+      <w:r>
+        <w:t>Version 3.1</w:t>
+      </w:r>
+      <w:bookmarkEnd w:id="29"/>
+    </w:p>
+    <w:p>
+      <w:pPr>
+        <w:pStyle w:val="textbody"/>
+      </w:pPr>
+      <w:r>
+        <w:t>This version applies the restriction that a species must have an establishment probability &gt; 0 for planting (within a Harvest prescription) to be successful.  This behavior is now consistent with the general Model Description.</w:t>
+      </w:r>
+    </w:p>
+    <w:p>
+      <w:pPr>
+        <w:pStyle w:val="Heading3"/>
+      </w:pPr>
       <w:r>
         <w:t xml:space="preserve">Version </w:t>
       </w:r>
-      <w:r>
-        <w:fldChar w:fldCharType="begin"/>
-      </w:r>
-      <w:r>
-        <w:instrText xml:space="preserve"> DOCPROPERTY  "Extension Version"  \* MERGEFORMAT </w:instrText>
-      </w:r>
-      <w:r>
-        <w:fldChar w:fldCharType="separate"/>
-      </w:r>
-      <w:r>
-        <w:t>3.0</w:t>
-      </w:r>
-      <w:bookmarkEnd w:id="27"/>
-      <w:r>
-        <w:fldChar w:fldCharType="end"/>
-      </w:r>
+      <w:fldSimple w:instr=" DOCPROPERTY  &quot;Extension Version&quot;  \* MERGEFORMAT ">
+        <w:r>
+          <w:t>3.0</w:t>
+        </w:r>
+        <w:bookmarkEnd w:id="28"/>
+      </w:fldSimple>
     </w:p>
     <w:p>
       <w:pPr>
@@ -10352,7 +10481,11 @@
         <w:t>disturbance extensions can change the value of the establishment modifier for any species-ecoregion combination</w:t>
       </w:r>
       <w:r>
-        <w:t>.  At the successive succession time step, the regular probability of establishment for each species-ecoregion is multiplied by the corresponding establishment modifier, which (if the modifier does not equal 1.0) results in an altered establishment probability for that time step.  No additional inputs are required for this new functionality.</w:t>
+        <w:t xml:space="preserve">.  At the successive succession time step, the regular probability of establishment for each species-ecoregion is multiplied by the corresponding establishment modifier, which (if the modifier </w:t>
+      </w:r>
+      <w:r>
+        <w:lastRenderedPageBreak/>
+        <w:t>does not equal 1.0) results in an altered establishment probability for that time step.  No additional inputs are required for this new functionality.</w:t>
       </w:r>
       <w:r>
         <w:t xml:space="preserve">  This functionality can, however, be accessed by disturbance extensions.</w:t>
@@ -10363,40 +10496,84 @@
         <w:pStyle w:val="Heading3"/>
         <w:ind w:left="720" w:hanging="720"/>
       </w:pPr>
-      <w:bookmarkStart w:id="28" w:name="_Toc418234646"/>
+      <w:bookmarkStart w:id="30" w:name="_Toc421709952"/>
+      <w:bookmarkEnd w:id="25"/>
+      <w:r>
+        <w:t>Version 2.2</w:t>
+      </w:r>
+      <w:bookmarkEnd w:id="30"/>
+    </w:p>
+    <w:p>
+      <w:pPr>
+        <w:pStyle w:val="textbody"/>
+      </w:pPr>
+      <w:r>
+        <w:t xml:space="preserve">Two new optional keywords were added:  </w:t>
+      </w:r>
+      <w:proofErr w:type="spellStart"/>
+      <w:r>
+        <w:rPr>
+          <w:b/>
+        </w:rPr>
+        <w:t>CalibrateMode</w:t>
+      </w:r>
+      <w:proofErr w:type="spellEnd"/>
+      <w:r>
+        <w:t xml:space="preserve"> and </w:t>
+      </w:r>
+      <w:proofErr w:type="spellStart"/>
+      <w:r>
+        <w:rPr>
+          <w:b/>
+        </w:rPr>
+        <w:t>SpinupMortalityFraction</w:t>
+      </w:r>
+      <w:proofErr w:type="spellEnd"/>
+      <w:r>
+        <w:t xml:space="preserve">.  </w:t>
+      </w:r>
+      <w:proofErr w:type="spellStart"/>
+      <w:r>
+        <w:t>CalibrateMode</w:t>
+      </w:r>
+      <w:proofErr w:type="spellEnd"/>
+      <w:r>
+        <w:t xml:space="preserve"> simply outputs additional information to the Landis-log file.  This can create very large log files.  </w:t>
+      </w:r>
+      <w:proofErr w:type="spellStart"/>
+      <w:r>
+        <w:t>SpinupMortalityFraction</w:t>
+      </w:r>
+      <w:proofErr w:type="spellEnd"/>
+      <w:r>
+        <w:t xml:space="preserve"> adds background mortality during the biomass spin-up phase.  This allows a more realistic initial condition whereas previous versions often overestimated initial biomass and underestimated initial dead biomass because there is no disturbance during the spin-up phase.</w:t>
+      </w:r>
+    </w:p>
+    <w:p>
+      <w:pPr>
+        <w:pStyle w:val="textbody"/>
+      </w:pPr>
+      <w:r>
+        <w:t xml:space="preserve">In addition, a capacity reduction was added to allow the simulation of land use change.  This feature is only enabled when Biomass Harvest is used in conjunction with the </w:t>
+      </w:r>
+      <w:proofErr w:type="spellStart"/>
+      <w:r>
+        <w:rPr>
+          <w:b/>
+        </w:rPr>
+        <w:t>PreventEstablish</w:t>
+      </w:r>
+      <w:proofErr w:type="spellEnd"/>
+      <w:r>
+        <w:t xml:space="preserve"> parameter.  In this case, the mean biomass reduction (from Biomass Harvest) is applied to the </w:t>
+      </w:r>
       <w:proofErr w:type="gramStart"/>
       <w:r>
-        <w:lastRenderedPageBreak/>
-        <w:t>Version 2.0.</w:t>
-      </w:r>
-      <w:bookmarkEnd w:id="24"/>
-      <w:bookmarkEnd w:id="28"/>
+        <w:t>species  x</w:t>
+      </w:r>
       <w:proofErr w:type="gramEnd"/>
-    </w:p>
-    <w:p>
-      <w:pPr>
-        <w:pStyle w:val="textbody"/>
-      </w:pPr>
-      <w:r>
-        <w:t>Version 2.0 is compatible with LANDIS-II v6.0</w:t>
-      </w:r>
-    </w:p>
-    <w:p>
-      <w:pPr>
-        <w:pStyle w:val="Heading3"/>
-      </w:pPr>
-      <w:bookmarkStart w:id="29" w:name="_Toc418234647"/>
-      <w:r>
-        <w:t>Version 3.1</w:t>
-      </w:r>
-      <w:bookmarkEnd w:id="29"/>
-    </w:p>
-    <w:p>
-      <w:pPr>
-        <w:pStyle w:val="textbody"/>
-      </w:pPr>
-      <w:r>
-        <w:t>This version applies the restriction that a species must have an establishment probability &gt; 0 for planting (within a Harvest prescription) to be successful.  This behavior is now consistent with the general Model Description.</w:t>
+      <w:r>
+        <w:t xml:space="preserve"> ecoregion maximum biomass.  No additional inputs to Biomass Succession v2 are required for this functionality.</w:t>
       </w:r>
     </w:p>
     <w:p>
@@ -10404,56 +10581,27 @@
         <w:pStyle w:val="Heading3"/>
         <w:ind w:left="720" w:hanging="720"/>
       </w:pPr>
-      <w:bookmarkStart w:id="30" w:name="_Toc418234648"/>
-      <w:r>
-        <w:t>Version 2.2</w:t>
-      </w:r>
-      <w:bookmarkEnd w:id="30"/>
+      <w:bookmarkStart w:id="31" w:name="_Toc421709953"/>
+      <w:r>
+        <w:t>Version 2.1</w:t>
+      </w:r>
+      <w:bookmarkEnd w:id="31"/>
     </w:p>
     <w:p>
       <w:pPr>
         <w:pStyle w:val="textbody"/>
       </w:pPr>
       <w:r>
-        <w:t xml:space="preserve">Two new optional keywords were added:  </w:t>
-      </w:r>
-      <w:proofErr w:type="spellStart"/>
-      <w:r>
-        <w:rPr>
-          <w:b/>
-        </w:rPr>
-        <w:t>CalibrateMode</w:t>
-      </w:r>
-      <w:proofErr w:type="spellEnd"/>
-      <w:r>
-        <w:t xml:space="preserve"> and </w:t>
-      </w:r>
-      <w:proofErr w:type="spellStart"/>
-      <w:r>
-        <w:rPr>
-          <w:b/>
-        </w:rPr>
-        <w:t>SpinupMortalityFraction</w:t>
-      </w:r>
-      <w:proofErr w:type="spellEnd"/>
-      <w:r>
-        <w:t xml:space="preserve">.  </w:t>
-      </w:r>
-      <w:proofErr w:type="spellStart"/>
-      <w:r>
-        <w:t>CalibrateMode</w:t>
-      </w:r>
-      <w:proofErr w:type="spellEnd"/>
-      <w:r>
-        <w:t xml:space="preserve"> simply outputs additional information to the Landis-log file.  This can create very large log files.  </w:t>
-      </w:r>
-      <w:proofErr w:type="spellStart"/>
-      <w:r>
-        <w:t>SpinupMortalityFraction</w:t>
-      </w:r>
-      <w:proofErr w:type="spellEnd"/>
-      <w:r>
-        <w:t xml:space="preserve"> adds background mortality during the biomass spin-up phase.  This allows a more realistic initial condition whereas previous versions often overestimated initial biomass and underestimated initial dead biomass because there is no disturbance during the spin-up phase.</w:t>
+        <w:t xml:space="preserve">The initial biomass equation has been changed such that initial biomass is now relative to the maximum possible biomass for each </w:t>
+      </w:r>
+      <w:r>
+        <w:rPr>
+          <w:i/>
+        </w:rPr>
+        <w:t>species</w:t>
+      </w:r>
+      <w:r>
+        <w:t>.  This change removes problems arising from very large disparities in maximum biomass among species.</w:t>
       </w:r>
     </w:p>
     <w:p>
@@ -10461,26 +10609,7 @@
         <w:pStyle w:val="textbody"/>
       </w:pPr>
       <w:r>
-        <w:t xml:space="preserve">In addition, a capacity reduction was added to allow the simulation of land use change.  This feature is only enabled when Biomass Harvest is used in conjunction with the </w:t>
-      </w:r>
-      <w:proofErr w:type="spellStart"/>
-      <w:r>
-        <w:rPr>
-          <w:b/>
-        </w:rPr>
-        <w:t>PreventEstablish</w:t>
-      </w:r>
-      <w:proofErr w:type="spellEnd"/>
-      <w:r>
-        <w:t xml:space="preserve"> parameter.  In this case, the mean biomass reduction (from Biomass Harvest) is applied to the </w:t>
-      </w:r>
-      <w:proofErr w:type="gramStart"/>
-      <w:r>
-        <w:t>species  x</w:t>
-      </w:r>
-      <w:proofErr w:type="gramEnd"/>
-      <w:r>
-        <w:t xml:space="preserve"> ecoregion maximum biomass.  No additional inputs to Biomass Succession v2 are required for this functionality.</w:t>
+        <w:t>In addition, the processing of dead biomass has been improved, eliminating a tendency to overestimate non-woody inputs to the litter layer.</w:t>
       </w:r>
     </w:p>
     <w:p>
@@ -10488,27 +10617,36 @@
         <w:pStyle w:val="Heading3"/>
         <w:ind w:left="720" w:hanging="720"/>
       </w:pPr>
-      <w:bookmarkStart w:id="31" w:name="_Toc418234649"/>
-      <w:r>
-        <w:t>Version 2.1</w:t>
-      </w:r>
-      <w:bookmarkEnd w:id="31"/>
+      <w:bookmarkStart w:id="32" w:name="_Toc421709954"/>
+      <w:r>
+        <w:t>Version 2.0</w:t>
+      </w:r>
+      <w:bookmarkEnd w:id="32"/>
     </w:p>
     <w:p>
       <w:pPr>
         <w:pStyle w:val="textbody"/>
       </w:pPr>
       <w:r>
-        <w:t xml:space="preserve">The initial biomass equation has been changed such that initial biomass is now relative to the maximum possible biomass for each </w:t>
-      </w:r>
-      <w:r>
-        <w:rPr>
-          <w:i/>
-        </w:rPr>
-        <w:t>species</w:t>
-      </w:r>
-      <w:r>
-        <w:t>.  This change removes problems arising from very large disparities in maximum biomass among species.</w:t>
+        <w:t>First and foremost, maximum aboveground biomass (AGB) is now an input parameter.  This change was made to accommodate recent data from the literature (Keeling and Phillips 2007) that suggest that the relationship between above ground net primary productivity (ANPP) and AGB is not linear beyond ~10 Mg ha</w:t>
+      </w:r>
+      <w:r>
+        <w:rPr>
+          <w:vertAlign w:val="superscript"/>
+        </w:rPr>
+        <w:t>-1</w:t>
+      </w:r>
+      <w:r>
+        <w:t xml:space="preserve"> yr</w:t>
+      </w:r>
+      <w:r>
+        <w:rPr>
+          <w:vertAlign w:val="superscript"/>
+        </w:rPr>
+        <w:t>-1</w:t>
+      </w:r>
+      <w:r>
+        <w:t xml:space="preserve">.  In addition, separate input for maximum AGB better accommodates shrubs and grasses that have different relationships between ANPP and AGB.  </w:t>
       </w:r>
     </w:p>
     <w:p>
@@ -10516,55 +10654,7 @@
         <w:pStyle w:val="textbody"/>
       </w:pPr>
       <w:r>
-        <w:t>In addition, the processing of dead biomass has been improved, eliminating a tendency to overestimate non-woody inputs to the litter layer.</w:t>
-      </w:r>
-    </w:p>
-    <w:p>
-      <w:pPr>
-        <w:pStyle w:val="Heading3"/>
-        <w:ind w:left="720" w:hanging="720"/>
-      </w:pPr>
-      <w:bookmarkStart w:id="32" w:name="_Toc418234650"/>
-      <w:r>
-        <w:t>Version 2.0</w:t>
-      </w:r>
-      <w:bookmarkEnd w:id="32"/>
-    </w:p>
-    <w:p>
-      <w:pPr>
-        <w:pStyle w:val="textbody"/>
-      </w:pPr>
-      <w:r>
-        <w:t xml:space="preserve">First and foremost, maximum aboveground biomass (AGB) is now an input parameter.  This change was made to accommodate recent data from the literature (Keeling and Phillips 2007) that suggest that the relationship between above ground net primary productivity (ANPP) </w:t>
-      </w:r>
-      <w:r>
         <w:lastRenderedPageBreak/>
-        <w:t>and AGB is not linear beyond ~10 Mg ha</w:t>
-      </w:r>
-      <w:r>
-        <w:rPr>
-          <w:vertAlign w:val="superscript"/>
-        </w:rPr>
-        <w:t>-1</w:t>
-      </w:r>
-      <w:r>
-        <w:t xml:space="preserve"> yr</w:t>
-      </w:r>
-      <w:r>
-        <w:rPr>
-          <w:vertAlign w:val="superscript"/>
-        </w:rPr>
-        <w:t>-1</w:t>
-      </w:r>
-      <w:r>
-        <w:t xml:space="preserve">.  In addition, separate input for maximum AGB better accommodates shrubs and grasses that have different relationships between ANPP and AGB.  </w:t>
-      </w:r>
-    </w:p>
-    <w:p>
-      <w:pPr>
-        <w:pStyle w:val="textbody"/>
-      </w:pPr>
-      <w:r>
         <w:t>Second, the probability of establishment given light conditions (</w:t>
       </w:r>
       <w:smartTag w:uri="urn:schemas-microsoft-com:office:smarttags" w:element="place">
@@ -10617,7 +10707,7 @@
         <w:spacing w:line="276" w:lineRule="auto"/>
         <w:ind w:right="945"/>
       </w:pPr>
-      <w:bookmarkStart w:id="33" w:name="_Toc418234651"/>
+      <w:bookmarkStart w:id="33" w:name="_Toc421709955"/>
       <w:r>
         <w:t>Minor releases</w:t>
       </w:r>
@@ -10627,11 +10717,32 @@
       <w:pPr>
         <w:pStyle w:val="Heading3"/>
       </w:pPr>
-      <w:bookmarkStart w:id="34" w:name="_Toc418234652"/>
+      <w:bookmarkStart w:id="34" w:name="_Toc421709956"/>
+      <w:r>
+        <w:t>Version 3.2.1</w:t>
+      </w:r>
+      <w:bookmarkEnd w:id="34"/>
+      <w:r>
+        <w:t xml:space="preserve"> (June 2015)</w:t>
+      </w:r>
+    </w:p>
+    <w:p>
+      <w:pPr>
+        <w:pStyle w:val="textbody"/>
+      </w:pPr>
+      <w:r>
+        <w:t>This version restores features that were inadvertently lost in the upgrade to v3.2.</w:t>
+      </w:r>
+    </w:p>
+    <w:p>
+      <w:pPr>
+        <w:pStyle w:val="Heading3"/>
+      </w:pPr>
+      <w:bookmarkStart w:id="35" w:name="_Toc421709957"/>
       <w:r>
         <w:t>Version 3.1.1</w:t>
       </w:r>
-      <w:bookmarkEnd w:id="34"/>
+      <w:bookmarkEnd w:id="35"/>
     </w:p>
     <w:p>
       <w:pPr>
@@ -10711,11 +10822,11 @@
       <w:pPr>
         <w:pStyle w:val="Heading2"/>
       </w:pPr>
-      <w:bookmarkStart w:id="35" w:name="_Toc418234653"/>
+      <w:bookmarkStart w:id="36" w:name="_Toc421709958"/>
       <w:r>
         <w:t>References</w:t>
       </w:r>
-      <w:bookmarkEnd w:id="35"/>
+      <w:bookmarkEnd w:id="36"/>
     </w:p>
     <w:p>
       <w:pPr>
@@ -10846,14 +10957,14 @@
       <w:pPr>
         <w:pStyle w:val="Heading2"/>
       </w:pPr>
-      <w:bookmarkStart w:id="36" w:name="_Toc127846704"/>
-      <w:bookmarkStart w:id="37" w:name="_Toc418234654"/>
+      <w:bookmarkStart w:id="37" w:name="_Toc127846704"/>
+      <w:bookmarkStart w:id="38" w:name="_Toc421709959"/>
       <w:r>
         <w:lastRenderedPageBreak/>
         <w:t>Acknowledgments</w:t>
       </w:r>
-      <w:bookmarkEnd w:id="36"/>
       <w:bookmarkEnd w:id="37"/>
+      <w:bookmarkEnd w:id="38"/>
     </w:p>
     <w:p>
       <w:pPr>
@@ -10891,7 +11002,7 @@
       <w:pPr>
         <w:pStyle w:val="Heading1"/>
       </w:pPr>
-      <w:bookmarkStart w:id="38" w:name="_Toc418234655"/>
+      <w:bookmarkStart w:id="39" w:name="_Toc421709960"/>
       <w:r>
         <w:lastRenderedPageBreak/>
         <w:t xml:space="preserve">Succession </w:t>
@@ -10899,7 +11010,7 @@
       <w:r>
         <w:t>Input File</w:t>
       </w:r>
-      <w:bookmarkEnd w:id="38"/>
+      <w:bookmarkEnd w:id="39"/>
     </w:p>
     <w:p>
       <w:pPr>
@@ -10949,14 +11060,14 @@
       <w:pPr>
         <w:pStyle w:val="Heading2"/>
       </w:pPr>
-      <w:bookmarkStart w:id="39" w:name="_Toc112490865"/>
-      <w:bookmarkStart w:id="40" w:name="_Toc418234656"/>
+      <w:bookmarkStart w:id="40" w:name="_Toc112490865"/>
+      <w:bookmarkStart w:id="41" w:name="_Toc421709961"/>
       <w:proofErr w:type="spellStart"/>
       <w:r>
         <w:t>LandisData</w:t>
       </w:r>
-      <w:bookmarkEnd w:id="39"/>
       <w:bookmarkEnd w:id="40"/>
+      <w:bookmarkEnd w:id="41"/>
       <w:proofErr w:type="spellEnd"/>
     </w:p>
     <w:p>
@@ -10982,14 +11093,14 @@
       <w:pPr>
         <w:pStyle w:val="Heading2"/>
       </w:pPr>
-      <w:bookmarkStart w:id="41" w:name="_Toc112490866"/>
-      <w:bookmarkStart w:id="42" w:name="_Toc418234657"/>
+      <w:bookmarkStart w:id="42" w:name="_Toc112490866"/>
+      <w:bookmarkStart w:id="43" w:name="_Toc421709962"/>
       <w:proofErr w:type="spellStart"/>
       <w:r>
         <w:t>Timestep</w:t>
       </w:r>
-      <w:bookmarkEnd w:id="41"/>
       <w:bookmarkEnd w:id="42"/>
+      <w:bookmarkEnd w:id="43"/>
       <w:proofErr w:type="spellEnd"/>
     </w:p>
     <w:p>
@@ -11020,16 +11131,16 @@
         </w:tabs>
         <w:ind w:left="648" w:hanging="648"/>
       </w:pPr>
-      <w:bookmarkStart w:id="43" w:name="_Toc107735767"/>
-      <w:bookmarkStart w:id="44" w:name="_Toc112490867"/>
-      <w:bookmarkStart w:id="45" w:name="_Toc418234658"/>
+      <w:bookmarkStart w:id="44" w:name="_Toc107735767"/>
+      <w:bookmarkStart w:id="45" w:name="_Toc112490867"/>
+      <w:bookmarkStart w:id="46" w:name="_Toc421709963"/>
       <w:proofErr w:type="spellStart"/>
       <w:r>
         <w:t>SeedingAlgorithm</w:t>
       </w:r>
-      <w:bookmarkEnd w:id="43"/>
       <w:bookmarkEnd w:id="44"/>
       <w:bookmarkEnd w:id="45"/>
+      <w:bookmarkEnd w:id="46"/>
       <w:proofErr w:type="spellEnd"/>
     </w:p>
     <w:p>
@@ -11169,19 +11280,19 @@
           <w:numId w:val="5"/>
         </w:numPr>
       </w:pPr>
-      <w:bookmarkStart w:id="46" w:name="_Toc133339089"/>
-      <w:bookmarkStart w:id="47" w:name="_Toc282434150"/>
-      <w:bookmarkStart w:id="48" w:name="_Toc107735768"/>
-      <w:bookmarkStart w:id="49" w:name="_Toc112490868"/>
-      <w:bookmarkStart w:id="50" w:name="_Ref140207509"/>
-      <w:bookmarkStart w:id="51" w:name="_Toc418234659"/>
+      <w:bookmarkStart w:id="47" w:name="_Toc133339089"/>
+      <w:bookmarkStart w:id="48" w:name="_Toc282434150"/>
+      <w:bookmarkStart w:id="49" w:name="_Toc107735768"/>
+      <w:bookmarkStart w:id="50" w:name="_Toc112490868"/>
+      <w:bookmarkStart w:id="51" w:name="_Ref140207509"/>
+      <w:bookmarkStart w:id="52" w:name="_Toc421709964"/>
       <w:proofErr w:type="spellStart"/>
       <w:r>
         <w:t>InitialCommunities</w:t>
       </w:r>
-      <w:bookmarkEnd w:id="46"/>
       <w:bookmarkEnd w:id="47"/>
-      <w:bookmarkEnd w:id="51"/>
+      <w:bookmarkEnd w:id="48"/>
+      <w:bookmarkEnd w:id="52"/>
       <w:proofErr w:type="spellEnd"/>
     </w:p>
     <w:p>
@@ -11200,18 +11311,18 @@
           <w:numId w:val="5"/>
         </w:numPr>
       </w:pPr>
-      <w:bookmarkStart w:id="52" w:name="_Ref109371856"/>
-      <w:bookmarkStart w:id="53" w:name="_Toc133339090"/>
-      <w:bookmarkStart w:id="54" w:name="_Toc282434151"/>
-      <w:bookmarkStart w:id="55" w:name="_Toc418234660"/>
+      <w:bookmarkStart w:id="53" w:name="_Ref109371856"/>
+      <w:bookmarkStart w:id="54" w:name="_Toc133339090"/>
+      <w:bookmarkStart w:id="55" w:name="_Toc282434151"/>
+      <w:bookmarkStart w:id="56" w:name="_Toc421709965"/>
       <w:proofErr w:type="spellStart"/>
       <w:r>
         <w:t>InitialCommunitiesMap</w:t>
       </w:r>
-      <w:bookmarkEnd w:id="52"/>
       <w:bookmarkEnd w:id="53"/>
       <w:bookmarkEnd w:id="54"/>
       <w:bookmarkEnd w:id="55"/>
+      <w:bookmarkEnd w:id="56"/>
       <w:proofErr w:type="spellEnd"/>
     </w:p>
     <w:p>
@@ -11231,12 +11342,12 @@
         </w:tabs>
         <w:ind w:left="648" w:hanging="648"/>
       </w:pPr>
-      <w:bookmarkStart w:id="56" w:name="_Toc418234661"/>
+      <w:bookmarkStart w:id="57" w:name="_Toc421709966"/>
       <w:proofErr w:type="spellStart"/>
       <w:r>
         <w:t>CalibrateMode</w:t>
       </w:r>
-      <w:bookmarkEnd w:id="56"/>
+      <w:bookmarkEnd w:id="57"/>
       <w:proofErr w:type="spellEnd"/>
     </w:p>
     <w:p>
@@ -11270,7 +11381,7 @@
         </w:tabs>
         <w:ind w:left="648" w:hanging="648"/>
       </w:pPr>
-      <w:bookmarkStart w:id="57" w:name="_Toc418234662"/>
+      <w:bookmarkStart w:id="58" w:name="_Toc421709967"/>
       <w:proofErr w:type="spellStart"/>
       <w:r>
         <w:t>Spinu</w:t>
@@ -11278,7 +11389,7 @@
       <w:r>
         <w:t>pMortalityFraction</w:t>
       </w:r>
-      <w:bookmarkEnd w:id="57"/>
+      <w:bookmarkEnd w:id="58"/>
       <w:proofErr w:type="spellEnd"/>
     </w:p>
     <w:p>
@@ -11317,7 +11428,7 @@
         </w:tabs>
         <w:ind w:left="648" w:hanging="648"/>
       </w:pPr>
-      <w:bookmarkStart w:id="58" w:name="_Toc418234663"/>
+      <w:bookmarkStart w:id="59" w:name="_Toc421709968"/>
       <w:proofErr w:type="spellStart"/>
       <w:r>
         <w:t>MinRelativeBiomass</w:t>
@@ -11326,10 +11437,10 @@
       <w:r>
         <w:t xml:space="preserve"> Table</w:t>
       </w:r>
-      <w:bookmarkEnd w:id="48"/>
       <w:bookmarkEnd w:id="49"/>
       <w:bookmarkEnd w:id="50"/>
-      <w:bookmarkEnd w:id="58"/>
+      <w:bookmarkEnd w:id="51"/>
+      <w:bookmarkEnd w:id="59"/>
     </w:p>
     <w:p>
       <w:pPr>
@@ -11352,15 +11463,15 @@
       <w:pPr>
         <w:pStyle w:val="Heading3"/>
       </w:pPr>
-      <w:bookmarkStart w:id="59" w:name="_Ref112227719"/>
-      <w:bookmarkStart w:id="60" w:name="_Toc112490869"/>
-      <w:bookmarkStart w:id="61" w:name="_Toc418234664"/>
+      <w:bookmarkStart w:id="60" w:name="_Ref112227719"/>
+      <w:bookmarkStart w:id="61" w:name="_Toc112490869"/>
+      <w:bookmarkStart w:id="62" w:name="_Toc421709969"/>
       <w:r>
         <w:t>First Row – Ecoregions</w:t>
       </w:r>
-      <w:bookmarkEnd w:id="59"/>
       <w:bookmarkEnd w:id="60"/>
       <w:bookmarkEnd w:id="61"/>
+      <w:bookmarkEnd w:id="62"/>
     </w:p>
     <w:p>
       <w:pPr>
@@ -11392,13 +11503,13 @@
       <w:pPr>
         <w:pStyle w:val="Heading3"/>
       </w:pPr>
-      <w:bookmarkStart w:id="62" w:name="_Toc112490870"/>
-      <w:bookmarkStart w:id="63" w:name="_Toc418234665"/>
+      <w:bookmarkStart w:id="63" w:name="_Toc112490870"/>
+      <w:bookmarkStart w:id="64" w:name="_Toc421709970"/>
       <w:r>
         <w:t>Other Rows</w:t>
       </w:r>
-      <w:bookmarkEnd w:id="62"/>
       <w:bookmarkEnd w:id="63"/>
+      <w:bookmarkEnd w:id="64"/>
     </w:p>
     <w:p>
       <w:pPr>
@@ -11412,13 +11523,13 @@
       <w:pPr>
         <w:pStyle w:val="Heading3"/>
       </w:pPr>
-      <w:bookmarkStart w:id="64" w:name="_Toc112490871"/>
-      <w:bookmarkStart w:id="65" w:name="_Toc418234666"/>
+      <w:bookmarkStart w:id="65" w:name="_Toc112490871"/>
+      <w:bookmarkStart w:id="66" w:name="_Toc421709971"/>
       <w:r>
         <w:t>Shade Class</w:t>
       </w:r>
-      <w:bookmarkEnd w:id="64"/>
       <w:bookmarkEnd w:id="65"/>
+      <w:bookmarkEnd w:id="66"/>
     </w:p>
     <w:p>
       <w:pPr>
@@ -11456,8 +11567,8 @@
       <w:pPr>
         <w:pStyle w:val="Heading3"/>
       </w:pPr>
-      <w:bookmarkStart w:id="66" w:name="_Toc112490872"/>
-      <w:bookmarkStart w:id="67" w:name="_Toc418234667"/>
+      <w:bookmarkStart w:id="67" w:name="_Toc112490872"/>
+      <w:bookmarkStart w:id="68" w:name="_Toc421709972"/>
       <w:r>
         <w:t xml:space="preserve">Minimum </w:t>
       </w:r>
@@ -11470,8 +11581,8 @@
       <w:r>
         <w:t>per Ecoregion</w:t>
       </w:r>
-      <w:bookmarkEnd w:id="66"/>
       <w:bookmarkEnd w:id="67"/>
+      <w:bookmarkEnd w:id="68"/>
     </w:p>
     <w:p>
       <w:pPr>
@@ -11571,10 +11682,10 @@
         </w:tabs>
         <w:ind w:left="648" w:hanging="648"/>
       </w:pPr>
-      <w:bookmarkStart w:id="68" w:name="_Toc107735769"/>
-      <w:bookmarkStart w:id="69" w:name="_Toc112490873"/>
-      <w:bookmarkStart w:id="70" w:name="_Ref140207562"/>
-      <w:bookmarkStart w:id="71" w:name="_Toc418234668"/>
+      <w:bookmarkStart w:id="69" w:name="_Toc107735769"/>
+      <w:bookmarkStart w:id="70" w:name="_Toc112490873"/>
+      <w:bookmarkStart w:id="71" w:name="_Ref140207562"/>
+      <w:bookmarkStart w:id="72" w:name="_Toc421709973"/>
       <w:proofErr w:type="spellStart"/>
       <w:r>
         <w:lastRenderedPageBreak/>
@@ -11587,13 +11698,13 @@
       <w:r>
         <w:t>Table</w:t>
       </w:r>
-      <w:bookmarkEnd w:id="71"/>
+      <w:bookmarkEnd w:id="72"/>
     </w:p>
     <w:p>
       <w:pPr>
         <w:pStyle w:val="Heading3"/>
       </w:pPr>
-      <w:bookmarkStart w:id="72" w:name="_Toc418234669"/>
+      <w:bookmarkStart w:id="73" w:name="_Toc421709974"/>
       <w:r>
         <w:t xml:space="preserve">Species </w:t>
       </w:r>
@@ -11606,7 +11717,7 @@
       <w:r>
         <w:t>Class</w:t>
       </w:r>
-      <w:bookmarkEnd w:id="72"/>
+      <w:bookmarkEnd w:id="73"/>
     </w:p>
     <w:p>
       <w:pPr>
@@ -11626,11 +11737,11 @@
       <w:pPr>
         <w:pStyle w:val="Heading3"/>
       </w:pPr>
-      <w:bookmarkStart w:id="73" w:name="_Toc418234670"/>
+      <w:bookmarkStart w:id="74" w:name="_Toc421709975"/>
       <w:r>
         <w:t>Probability of Establishment, given light conditions</w:t>
       </w:r>
-      <w:bookmarkEnd w:id="73"/>
+      <w:bookmarkEnd w:id="74"/>
     </w:p>
     <w:p>
       <w:pPr>
@@ -11677,7 +11788,7 @@
         </w:tabs>
         <w:ind w:left="648" w:hanging="648"/>
       </w:pPr>
-      <w:bookmarkStart w:id="74" w:name="_Toc418234671"/>
+      <w:bookmarkStart w:id="75" w:name="_Toc421709976"/>
       <w:proofErr w:type="spellStart"/>
       <w:r>
         <w:t>Species</w:t>
@@ -11685,14 +11796,14 @@
       <w:r>
         <w:t>Parameters</w:t>
       </w:r>
-      <w:bookmarkEnd w:id="68"/>
+      <w:bookmarkEnd w:id="69"/>
       <w:proofErr w:type="spellEnd"/>
       <w:r>
         <w:t xml:space="preserve"> Table</w:t>
       </w:r>
-      <w:bookmarkEnd w:id="69"/>
       <w:bookmarkEnd w:id="70"/>
-      <w:bookmarkEnd w:id="74"/>
+      <w:bookmarkEnd w:id="71"/>
+      <w:bookmarkEnd w:id="75"/>
     </w:p>
     <w:p>
       <w:pPr>
@@ -11706,13 +11817,13 @@
       <w:pPr>
         <w:pStyle w:val="Heading3"/>
       </w:pPr>
-      <w:bookmarkStart w:id="75" w:name="_Toc112490874"/>
-      <w:bookmarkStart w:id="76" w:name="_Toc418234672"/>
+      <w:bookmarkStart w:id="76" w:name="_Toc112490874"/>
+      <w:bookmarkStart w:id="77" w:name="_Toc421709977"/>
       <w:r>
         <w:t>Species</w:t>
       </w:r>
-      <w:bookmarkEnd w:id="75"/>
       <w:bookmarkEnd w:id="76"/>
+      <w:bookmarkEnd w:id="77"/>
     </w:p>
     <w:p>
       <w:pPr>
@@ -11744,13 +11855,13 @@
       <w:pPr>
         <w:pStyle w:val="Heading3"/>
       </w:pPr>
-      <w:bookmarkStart w:id="77" w:name="_Toc112490875"/>
-      <w:bookmarkStart w:id="78" w:name="_Toc418234673"/>
+      <w:bookmarkStart w:id="78" w:name="_Toc112490875"/>
+      <w:bookmarkStart w:id="79" w:name="_Toc421709978"/>
       <w:r>
         <w:t>Leaf Longevity</w:t>
       </w:r>
-      <w:bookmarkEnd w:id="77"/>
       <w:bookmarkEnd w:id="78"/>
+      <w:bookmarkEnd w:id="79"/>
     </w:p>
     <w:p>
       <w:pPr>
@@ -11776,16 +11887,16 @@
       <w:pPr>
         <w:pStyle w:val="Heading3"/>
       </w:pPr>
-      <w:bookmarkStart w:id="79" w:name="_Toc112490876"/>
-      <w:bookmarkStart w:id="80" w:name="_Toc418234674"/>
+      <w:bookmarkStart w:id="80" w:name="_Toc112490876"/>
+      <w:bookmarkStart w:id="81" w:name="_Toc421709979"/>
       <w:r>
         <w:t>Woody</w:t>
       </w:r>
       <w:r>
         <w:t xml:space="preserve"> Decay Rate</w:t>
       </w:r>
-      <w:bookmarkEnd w:id="79"/>
       <w:bookmarkEnd w:id="80"/>
+      <w:bookmarkEnd w:id="81"/>
     </w:p>
     <w:p>
       <w:pPr>
@@ -11882,13 +11993,13 @@
       <w:pPr>
         <w:pStyle w:val="Heading3"/>
       </w:pPr>
-      <w:bookmarkStart w:id="81" w:name="_Toc112490877"/>
-      <w:bookmarkStart w:id="82" w:name="_Toc418234675"/>
+      <w:bookmarkStart w:id="82" w:name="_Toc112490877"/>
+      <w:bookmarkStart w:id="83" w:name="_Toc421709980"/>
       <w:r>
         <w:t>Mortality Curve – Shape Parameter</w:t>
       </w:r>
-      <w:bookmarkEnd w:id="81"/>
       <w:bookmarkEnd w:id="82"/>
+      <w:bookmarkEnd w:id="83"/>
     </w:p>
     <w:p>
       <w:pPr>
@@ -11919,13 +12030,13 @@
         <w:pStyle w:val="Heading3"/>
         <w:ind w:left="720" w:hanging="720"/>
       </w:pPr>
-      <w:bookmarkStart w:id="83" w:name="_Toc112490878"/>
-      <w:bookmarkStart w:id="84" w:name="_Toc107735770"/>
-      <w:bookmarkStart w:id="85" w:name="_Toc418234676"/>
+      <w:bookmarkStart w:id="84" w:name="_Toc112490878"/>
+      <w:bookmarkStart w:id="85" w:name="_Toc107735770"/>
+      <w:bookmarkStart w:id="86" w:name="_Toc421709981"/>
       <w:r>
         <w:t>Growth Curve – Shape Parameter</w:t>
       </w:r>
-      <w:bookmarkEnd w:id="85"/>
+      <w:bookmarkEnd w:id="86"/>
     </w:p>
     <w:p>
       <w:pPr>
@@ -11946,11 +12057,11 @@
         <w:pStyle w:val="Heading3"/>
         <w:ind w:left="720" w:hanging="720"/>
       </w:pPr>
-      <w:bookmarkStart w:id="86" w:name="_Toc418234677"/>
+      <w:bookmarkStart w:id="87" w:name="_Toc421709982"/>
       <w:r>
         <w:t>Leaf Lignin</w:t>
       </w:r>
-      <w:bookmarkEnd w:id="86"/>
+      <w:bookmarkEnd w:id="87"/>
     </w:p>
     <w:p>
       <w:pPr>
@@ -11989,7 +12100,7 @@
         </w:tabs>
         <w:ind w:left="648" w:hanging="648"/>
       </w:pPr>
-      <w:bookmarkStart w:id="87" w:name="_Toc418234678"/>
+      <w:bookmarkStart w:id="88" w:name="_Toc421709983"/>
       <w:proofErr w:type="spellStart"/>
       <w:r>
         <w:t>EcoregionParameters</w:t>
@@ -11998,17 +12109,17 @@
       <w:r>
         <w:t xml:space="preserve"> Table</w:t>
       </w:r>
-      <w:bookmarkEnd w:id="87"/>
+      <w:bookmarkEnd w:id="88"/>
     </w:p>
     <w:p>
       <w:pPr>
         <w:pStyle w:val="Heading3"/>
       </w:pPr>
-      <w:bookmarkStart w:id="88" w:name="_Toc418234679"/>
+      <w:bookmarkStart w:id="89" w:name="_Toc421709984"/>
       <w:r>
         <w:t>First Column – Ecoregions</w:t>
       </w:r>
-      <w:bookmarkEnd w:id="88"/>
+      <w:bookmarkEnd w:id="89"/>
     </w:p>
     <w:p>
       <w:pPr>
@@ -12041,11 +12152,11 @@
         <w:pStyle w:val="Heading3"/>
         <w:ind w:left="720" w:hanging="720"/>
       </w:pPr>
-      <w:bookmarkStart w:id="89" w:name="_Toc418234680"/>
+      <w:bookmarkStart w:id="90" w:name="_Toc421709985"/>
       <w:r>
         <w:t>Actual Evapotranspiration (AET)</w:t>
       </w:r>
-      <w:bookmarkEnd w:id="89"/>
+      <w:bookmarkEnd w:id="90"/>
     </w:p>
     <w:p>
       <w:pPr>
@@ -12076,44 +12187,44 @@
       <w:pPr>
         <w:pStyle w:val="Heading2"/>
       </w:pPr>
-      <w:bookmarkStart w:id="90" w:name="_Ref140060996"/>
-      <w:bookmarkStart w:id="91" w:name="_Toc418234681"/>
-      <w:bookmarkEnd w:id="83"/>
+      <w:bookmarkStart w:id="91" w:name="_Ref140060996"/>
+      <w:bookmarkStart w:id="92" w:name="_Toc421709986"/>
       <w:bookmarkEnd w:id="84"/>
+      <w:bookmarkEnd w:id="85"/>
       <w:proofErr w:type="spellStart"/>
       <w:r>
         <w:t>DynamicInputFile</w:t>
       </w:r>
-      <w:bookmarkEnd w:id="91"/>
-      <w:proofErr w:type="spellEnd"/>
-    </w:p>
-    <w:p>
-      <w:pPr>
-        <w:pStyle w:val="textbody"/>
-      </w:pPr>
-      <w:r>
-        <w:t>This parameter indicates a text file containing the input data for maximum ANPP, maximum AGB, and probability of establishment.</w:t>
-      </w:r>
-      <w:r>
-        <w:t xml:space="preserve">  See chapter 3 below for further information.</w:t>
-      </w:r>
-    </w:p>
-    <w:p>
-      <w:pPr>
-        <w:pStyle w:val="Heading2"/>
-      </w:pPr>
-      <w:bookmarkStart w:id="92" w:name="_Toc418234682"/>
-      <w:proofErr w:type="spellStart"/>
-      <w:r>
-        <w:t>AgeOnlyDisturbances</w:t>
-      </w:r>
-      <w:proofErr w:type="gramStart"/>
-      <w:r>
-        <w:t>:BiomassParameters</w:t>
-      </w:r>
-      <w:bookmarkEnd w:id="90"/>
       <w:bookmarkEnd w:id="92"/>
       <w:proofErr w:type="spellEnd"/>
+    </w:p>
+    <w:p>
+      <w:pPr>
+        <w:pStyle w:val="textbody"/>
+      </w:pPr>
+      <w:r>
+        <w:t>This parameter indicates a text file containing the input data for maximum ANPP, maximum AGB, and probability of establishment.</w:t>
+      </w:r>
+      <w:r>
+        <w:t xml:space="preserve">  See chapter 3 below for further information.</w:t>
+      </w:r>
+    </w:p>
+    <w:p>
+      <w:pPr>
+        <w:pStyle w:val="Heading2"/>
+      </w:pPr>
+      <w:bookmarkStart w:id="93" w:name="_Toc421709987"/>
+      <w:proofErr w:type="spellStart"/>
+      <w:r>
+        <w:t>AgeOnlyDisturbances</w:t>
+      </w:r>
+      <w:proofErr w:type="gramStart"/>
+      <w:r>
+        <w:t>:BiomassParameters</w:t>
+      </w:r>
+      <w:bookmarkEnd w:id="91"/>
+      <w:bookmarkEnd w:id="93"/>
+      <w:proofErr w:type="spellEnd"/>
       <w:proofErr w:type="gramEnd"/>
     </w:p>
     <w:p>
@@ -12160,13 +12271,13 @@
       <w:pPr>
         <w:pStyle w:val="Heading1"/>
       </w:pPr>
-      <w:bookmarkStart w:id="93" w:name="_Ref140059391"/>
-      <w:bookmarkStart w:id="94" w:name="_Toc418234683"/>
+      <w:bookmarkStart w:id="94" w:name="_Ref140059391"/>
+      <w:bookmarkStart w:id="95" w:name="_Toc421709988"/>
       <w:r>
         <w:lastRenderedPageBreak/>
         <w:t>Input File – Dynamic Inputs</w:t>
       </w:r>
-      <w:bookmarkEnd w:id="94"/>
+      <w:bookmarkEnd w:id="95"/>
     </w:p>
     <w:p>
       <w:pPr>
@@ -12225,12 +12336,12 @@
       <w:pPr>
         <w:pStyle w:val="Heading2"/>
       </w:pPr>
-      <w:bookmarkStart w:id="95" w:name="_Toc418234684"/>
+      <w:bookmarkStart w:id="96" w:name="_Toc421709989"/>
       <w:proofErr w:type="spellStart"/>
       <w:r>
         <w:t>LandisData</w:t>
       </w:r>
-      <w:bookmarkEnd w:id="95"/>
+      <w:bookmarkEnd w:id="96"/>
       <w:proofErr w:type="spellEnd"/>
     </w:p>
     <w:p>
@@ -12256,11 +12367,11 @@
       <w:pPr>
         <w:pStyle w:val="Heading2"/>
       </w:pPr>
-      <w:bookmarkStart w:id="96" w:name="_Toc418234685"/>
+      <w:bookmarkStart w:id="97" w:name="_Toc421709990"/>
       <w:r>
         <w:t>Dynamic Input Data Table</w:t>
       </w:r>
-      <w:bookmarkEnd w:id="96"/>
+      <w:bookmarkEnd w:id="97"/>
     </w:p>
     <w:p>
       <w:pPr>
@@ -12282,11 +12393,11 @@
       <w:pPr>
         <w:pStyle w:val="Heading3"/>
       </w:pPr>
-      <w:bookmarkStart w:id="97" w:name="_Toc418234686"/>
+      <w:bookmarkStart w:id="98" w:name="_Toc421709991"/>
       <w:r>
         <w:t>Column 1:  Year</w:t>
       </w:r>
-      <w:bookmarkEnd w:id="97"/>
+      <w:bookmarkEnd w:id="98"/>
     </w:p>
     <w:p>
       <w:pPr>
@@ -12314,13 +12425,13 @@
       <w:pPr>
         <w:pStyle w:val="Heading3"/>
       </w:pPr>
-      <w:bookmarkStart w:id="98" w:name="_Toc112490879"/>
-      <w:bookmarkStart w:id="99" w:name="_Toc418234687"/>
+      <w:bookmarkStart w:id="99" w:name="_Toc112490879"/>
+      <w:bookmarkStart w:id="100" w:name="_Toc421709992"/>
       <w:r>
         <w:t>Column 2:  Ecoregions</w:t>
       </w:r>
-      <w:bookmarkEnd w:id="98"/>
       <w:bookmarkEnd w:id="99"/>
+      <w:bookmarkEnd w:id="100"/>
     </w:p>
     <w:p>
       <w:pPr>
@@ -12366,16 +12477,16 @@
       <w:pPr>
         <w:pStyle w:val="Heading3"/>
       </w:pPr>
-      <w:bookmarkStart w:id="100" w:name="_Toc112490880"/>
-      <w:bookmarkStart w:id="101" w:name="_Toc418234688"/>
+      <w:bookmarkStart w:id="101" w:name="_Toc112490880"/>
+      <w:bookmarkStart w:id="102" w:name="_Toc421709993"/>
       <w:r>
         <w:t>Column 3:  Species</w:t>
       </w:r>
+      <w:bookmarkEnd w:id="102"/>
+      <w:r>
+        <w:t xml:space="preserve"> </w:t>
+      </w:r>
       <w:bookmarkEnd w:id="101"/>
-      <w:r>
-        <w:t xml:space="preserve"> </w:t>
-      </w:r>
-      <w:bookmarkEnd w:id="100"/>
     </w:p>
     <w:p>
       <w:pPr>
@@ -12395,9 +12506,9 @@
       <w:pPr>
         <w:pStyle w:val="Heading3"/>
       </w:pPr>
-      <w:bookmarkStart w:id="102" w:name="_Toc112490881"/>
-      <w:bookmarkStart w:id="103" w:name="_Ref140207863"/>
-      <w:bookmarkStart w:id="104" w:name="_Toc418234689"/>
+      <w:bookmarkStart w:id="103" w:name="_Toc112490881"/>
+      <w:bookmarkStart w:id="104" w:name="_Ref140207863"/>
+      <w:bookmarkStart w:id="105" w:name="_Toc421709994"/>
       <w:r>
         <w:lastRenderedPageBreak/>
         <w:t xml:space="preserve">Column 4:  </w:t>
@@ -12411,9 +12522,9 @@
       <w:r>
         <w:t>Probabilities</w:t>
       </w:r>
-      <w:bookmarkEnd w:id="102"/>
       <w:bookmarkEnd w:id="103"/>
       <w:bookmarkEnd w:id="104"/>
+      <w:bookmarkEnd w:id="105"/>
     </w:p>
     <w:p>
       <w:pPr>
@@ -12433,26 +12544,26 @@
       <w:pPr>
         <w:pStyle w:val="Heading3"/>
       </w:pPr>
-      <w:bookmarkStart w:id="105" w:name="_Toc107735771"/>
-      <w:bookmarkStart w:id="106" w:name="_Toc112490882"/>
-      <w:bookmarkStart w:id="107" w:name="_Ref140207866"/>
-      <w:bookmarkStart w:id="108" w:name="_Toc418234690"/>
+      <w:bookmarkStart w:id="106" w:name="_Toc107735771"/>
+      <w:bookmarkStart w:id="107" w:name="_Toc112490882"/>
+      <w:bookmarkStart w:id="108" w:name="_Ref140207866"/>
+      <w:bookmarkStart w:id="109" w:name="_Toc421709995"/>
       <w:r>
         <w:t xml:space="preserve">Column 5:  </w:t>
       </w:r>
       <w:r>
         <w:t>Maximum</w:t>
       </w:r>
-      <w:bookmarkEnd w:id="105"/>
+      <w:bookmarkEnd w:id="106"/>
       <w:r>
         <w:t xml:space="preserve"> </w:t>
       </w:r>
       <w:r>
         <w:t>ANPP</w:t>
       </w:r>
-      <w:bookmarkEnd w:id="106"/>
       <w:bookmarkEnd w:id="107"/>
       <w:bookmarkEnd w:id="108"/>
+      <w:bookmarkEnd w:id="109"/>
     </w:p>
     <w:p>
       <w:pPr>
@@ -12520,9 +12631,9 @@
       <w:pPr>
         <w:pStyle w:val="Heading3"/>
       </w:pPr>
-      <w:bookmarkStart w:id="109" w:name="_Toc112490883"/>
-      <w:bookmarkStart w:id="110" w:name="_Ref140207868"/>
-      <w:bookmarkStart w:id="111" w:name="_Toc418234691"/>
+      <w:bookmarkStart w:id="110" w:name="_Toc112490883"/>
+      <w:bookmarkStart w:id="111" w:name="_Ref140207868"/>
+      <w:bookmarkStart w:id="112" w:name="_Toc421709996"/>
       <w:r>
         <w:t xml:space="preserve">Column 6:  </w:t>
       </w:r>
@@ -12535,12 +12646,12 @@
       <w:r>
         <w:t>Biomass</w:t>
       </w:r>
+      <w:bookmarkEnd w:id="112"/>
+      <w:r>
+        <w:t xml:space="preserve"> </w:t>
+      </w:r>
+      <w:bookmarkEnd w:id="110"/>
       <w:bookmarkEnd w:id="111"/>
-      <w:r>
-        <w:t xml:space="preserve"> </w:t>
-      </w:r>
-      <w:bookmarkEnd w:id="109"/>
-      <w:bookmarkEnd w:id="110"/>
     </w:p>
     <w:p>
       <w:pPr>
@@ -12593,13 +12704,13 @@
       <w:pPr>
         <w:pStyle w:val="Heading1"/>
       </w:pPr>
-      <w:bookmarkStart w:id="112" w:name="_Toc418234692"/>
+      <w:bookmarkStart w:id="113" w:name="_Toc421709997"/>
       <w:r>
         <w:lastRenderedPageBreak/>
         <w:t>Input File – Age-only Disturbances</w:t>
       </w:r>
-      <w:bookmarkEnd w:id="93"/>
-      <w:bookmarkEnd w:id="112"/>
+      <w:bookmarkEnd w:id="94"/>
+      <w:bookmarkEnd w:id="113"/>
     </w:p>
     <w:p>
       <w:pPr>
@@ -12752,12 +12863,12 @@
       <w:pPr>
         <w:pStyle w:val="Heading2"/>
       </w:pPr>
-      <w:bookmarkStart w:id="113" w:name="_Toc418234693"/>
+      <w:bookmarkStart w:id="114" w:name="_Toc421709998"/>
       <w:proofErr w:type="spellStart"/>
       <w:r>
         <w:t>LandisData</w:t>
       </w:r>
-      <w:bookmarkEnd w:id="113"/>
+      <w:bookmarkEnd w:id="114"/>
       <w:proofErr w:type="spellEnd"/>
     </w:p>
     <w:p>
@@ -12783,7 +12894,7 @@
       <w:pPr>
         <w:pStyle w:val="Heading2"/>
       </w:pPr>
-      <w:bookmarkStart w:id="114" w:name="_Toc418234694"/>
+      <w:bookmarkStart w:id="115" w:name="_Toc421709999"/>
       <w:proofErr w:type="spellStart"/>
       <w:r>
         <w:t>CohortBiomassReductions</w:t>
@@ -12792,7 +12903,7 @@
       <w:r>
         <w:t xml:space="preserve"> Table</w:t>
       </w:r>
-      <w:bookmarkEnd w:id="114"/>
+      <w:bookmarkEnd w:id="115"/>
     </w:p>
     <w:p>
       <w:pPr>
@@ -12806,11 +12917,11 @@
       <w:pPr>
         <w:pStyle w:val="Heading3"/>
       </w:pPr>
-      <w:bookmarkStart w:id="115" w:name="_Toc418234695"/>
+      <w:bookmarkStart w:id="116" w:name="_Toc421710000"/>
       <w:r>
         <w:t>Disturbance</w:t>
       </w:r>
-      <w:bookmarkEnd w:id="115"/>
+      <w:bookmarkEnd w:id="116"/>
     </w:p>
     <w:p>
       <w:pPr>
@@ -12855,11 +12966,11 @@
       <w:pPr>
         <w:pStyle w:val="Heading3"/>
       </w:pPr>
-      <w:bookmarkStart w:id="116" w:name="_Toc418234696"/>
+      <w:bookmarkStart w:id="117" w:name="_Toc421710001"/>
       <w:r>
         <w:t>Woody</w:t>
       </w:r>
-      <w:bookmarkEnd w:id="116"/>
+      <w:bookmarkEnd w:id="117"/>
     </w:p>
     <w:p>
       <w:pPr>
@@ -12885,11 +12996,11 @@
       <w:pPr>
         <w:pStyle w:val="Heading3"/>
       </w:pPr>
-      <w:bookmarkStart w:id="117" w:name="_Toc418234697"/>
+      <w:bookmarkStart w:id="118" w:name="_Toc421710002"/>
       <w:r>
         <w:t>Non-Woody</w:t>
       </w:r>
-      <w:bookmarkEnd w:id="117"/>
+      <w:bookmarkEnd w:id="118"/>
     </w:p>
     <w:p>
       <w:pPr>
@@ -12925,7 +13036,7 @@
       <w:pPr>
         <w:pStyle w:val="Heading2"/>
       </w:pPr>
-      <w:bookmarkStart w:id="118" w:name="_Toc418234698"/>
+      <w:bookmarkStart w:id="119" w:name="_Toc421710003"/>
       <w:proofErr w:type="spellStart"/>
       <w:r>
         <w:t>DeadPool</w:t>
@@ -12937,7 +13048,7 @@
       <w:r>
         <w:t xml:space="preserve"> Table</w:t>
       </w:r>
-      <w:bookmarkEnd w:id="118"/>
+      <w:bookmarkEnd w:id="119"/>
     </w:p>
     <w:p>
       <w:pPr>
@@ -12951,11 +13062,11 @@
       <w:pPr>
         <w:pStyle w:val="Heading3"/>
       </w:pPr>
-      <w:bookmarkStart w:id="119" w:name="_Toc418234699"/>
+      <w:bookmarkStart w:id="120" w:name="_Toc421710004"/>
       <w:r>
         <w:t>Disturbance</w:t>
       </w:r>
-      <w:bookmarkEnd w:id="119"/>
+      <w:bookmarkEnd w:id="120"/>
     </w:p>
     <w:p>
       <w:pPr>
@@ -12997,11 +13108,11 @@
       <w:pPr>
         <w:pStyle w:val="Heading3"/>
       </w:pPr>
-      <w:bookmarkStart w:id="120" w:name="_Toc418234700"/>
+      <w:bookmarkStart w:id="121" w:name="_Toc421710005"/>
       <w:r>
         <w:t>Woody</w:t>
       </w:r>
-      <w:bookmarkEnd w:id="120"/>
+      <w:bookmarkEnd w:id="121"/>
     </w:p>
     <w:p>
       <w:pPr>
@@ -13024,11 +13135,11 @@
       <w:pPr>
         <w:pStyle w:val="Heading3"/>
       </w:pPr>
-      <w:bookmarkStart w:id="121" w:name="_Toc418234701"/>
+      <w:bookmarkStart w:id="122" w:name="_Toc421710006"/>
       <w:r>
         <w:t>Non-Woody</w:t>
       </w:r>
-      <w:bookmarkEnd w:id="121"/>
+      <w:bookmarkEnd w:id="122"/>
     </w:p>
     <w:p>
       <w:pPr>
@@ -13057,18 +13168,18 @@
           <w:numId w:val="5"/>
         </w:numPr>
       </w:pPr>
-      <w:bookmarkStart w:id="122" w:name="_Ref109371329"/>
-      <w:bookmarkStart w:id="123" w:name="_Toc133339122"/>
-      <w:bookmarkStart w:id="124" w:name="_Toc282434158"/>
-      <w:bookmarkStart w:id="125" w:name="_Toc418234702"/>
+      <w:bookmarkStart w:id="123" w:name="_Ref109371329"/>
+      <w:bookmarkStart w:id="124" w:name="_Toc133339122"/>
+      <w:bookmarkStart w:id="125" w:name="_Toc282434158"/>
+      <w:bookmarkStart w:id="126" w:name="_Toc421710007"/>
       <w:r>
         <w:lastRenderedPageBreak/>
         <w:t>Initial Communities Input File</w:t>
       </w:r>
-      <w:bookmarkEnd w:id="122"/>
       <w:bookmarkEnd w:id="123"/>
       <w:bookmarkEnd w:id="124"/>
       <w:bookmarkEnd w:id="125"/>
+      <w:bookmarkEnd w:id="126"/>
     </w:p>
     <w:p>
       <w:pPr>
@@ -13086,15 +13197,15 @@
           <w:numId w:val="5"/>
         </w:numPr>
       </w:pPr>
-      <w:bookmarkStart w:id="126" w:name="_Toc133339123"/>
-      <w:bookmarkStart w:id="127" w:name="_Toc282434159"/>
-      <w:bookmarkStart w:id="128" w:name="_Toc418234703"/>
+      <w:bookmarkStart w:id="127" w:name="_Toc133339123"/>
+      <w:bookmarkStart w:id="128" w:name="_Toc282434159"/>
+      <w:bookmarkStart w:id="129" w:name="_Toc421710008"/>
       <w:r>
         <w:t>Example File</w:t>
       </w:r>
-      <w:bookmarkEnd w:id="126"/>
       <w:bookmarkEnd w:id="127"/>
       <w:bookmarkEnd w:id="128"/>
+      <w:bookmarkEnd w:id="129"/>
     </w:p>
     <w:p>
       <w:pPr>
@@ -13605,17 +13716,17 @@
           <w:numId w:val="5"/>
         </w:numPr>
       </w:pPr>
-      <w:bookmarkStart w:id="129" w:name="_Toc133339124"/>
-      <w:bookmarkStart w:id="130" w:name="_Toc282434160"/>
-      <w:bookmarkStart w:id="131" w:name="_Toc418234704"/>
+      <w:bookmarkStart w:id="130" w:name="_Toc133339124"/>
+      <w:bookmarkStart w:id="131" w:name="_Toc282434160"/>
+      <w:bookmarkStart w:id="132" w:name="_Toc421710009"/>
       <w:proofErr w:type="spellStart"/>
       <w:r>
         <w:lastRenderedPageBreak/>
         <w:t>LandisData</w:t>
       </w:r>
-      <w:bookmarkEnd w:id="129"/>
       <w:bookmarkEnd w:id="130"/>
       <w:bookmarkEnd w:id="131"/>
+      <w:bookmarkEnd w:id="132"/>
       <w:proofErr w:type="spellEnd"/>
     </w:p>
     <w:p>
@@ -13645,15 +13756,15 @@
           <w:numId w:val="5"/>
         </w:numPr>
       </w:pPr>
-      <w:bookmarkStart w:id="132" w:name="_Toc133339125"/>
-      <w:bookmarkStart w:id="133" w:name="_Toc282434161"/>
-      <w:bookmarkStart w:id="134" w:name="_Toc418234705"/>
+      <w:bookmarkStart w:id="133" w:name="_Toc133339125"/>
+      <w:bookmarkStart w:id="134" w:name="_Toc282434161"/>
+      <w:bookmarkStart w:id="135" w:name="_Toc421710010"/>
       <w:r>
         <w:t>Initial Community Class Definitions</w:t>
       </w:r>
-      <w:bookmarkEnd w:id="132"/>
       <w:bookmarkEnd w:id="133"/>
       <w:bookmarkEnd w:id="134"/>
+      <w:bookmarkEnd w:id="135"/>
     </w:p>
     <w:p>
       <w:pPr>
@@ -13672,16 +13783,16 @@
         </w:numPr>
         <w:ind w:left="864" w:hanging="864"/>
       </w:pPr>
-      <w:bookmarkStart w:id="135" w:name="_Toc133339126"/>
-      <w:bookmarkStart w:id="136" w:name="_Toc282434162"/>
-      <w:bookmarkStart w:id="137" w:name="_Toc418234706"/>
+      <w:bookmarkStart w:id="136" w:name="_Toc133339126"/>
+      <w:bookmarkStart w:id="137" w:name="_Toc282434162"/>
+      <w:bookmarkStart w:id="138" w:name="_Toc421710011"/>
       <w:proofErr w:type="spellStart"/>
       <w:r>
         <w:t>MapCode</w:t>
       </w:r>
-      <w:bookmarkEnd w:id="135"/>
       <w:bookmarkEnd w:id="136"/>
       <w:bookmarkEnd w:id="137"/>
+      <w:bookmarkEnd w:id="138"/>
       <w:proofErr w:type="spellEnd"/>
     </w:p>
     <w:p>
@@ -13709,15 +13820,15 @@
         </w:numPr>
         <w:ind w:left="864" w:hanging="864"/>
       </w:pPr>
-      <w:bookmarkStart w:id="138" w:name="_Toc133339127"/>
-      <w:bookmarkStart w:id="139" w:name="_Toc282434163"/>
-      <w:bookmarkStart w:id="140" w:name="_Toc418234707"/>
+      <w:bookmarkStart w:id="139" w:name="_Toc133339127"/>
+      <w:bookmarkStart w:id="140" w:name="_Toc282434163"/>
+      <w:bookmarkStart w:id="141" w:name="_Toc421710012"/>
       <w:r>
         <w:t>Species Present</w:t>
       </w:r>
-      <w:bookmarkEnd w:id="138"/>
       <w:bookmarkEnd w:id="139"/>
       <w:bookmarkEnd w:id="140"/>
+      <w:bookmarkEnd w:id="141"/>
     </w:p>
     <w:p>
       <w:pPr>
@@ -13821,15 +13932,15 @@
         </w:numPr>
         <w:ind w:left="864" w:hanging="864"/>
       </w:pPr>
-      <w:bookmarkStart w:id="141" w:name="_Toc133339128"/>
-      <w:bookmarkStart w:id="142" w:name="_Toc282434164"/>
-      <w:bookmarkStart w:id="143" w:name="_Toc418234708"/>
+      <w:bookmarkStart w:id="142" w:name="_Toc133339128"/>
+      <w:bookmarkStart w:id="143" w:name="_Toc282434164"/>
+      <w:bookmarkStart w:id="144" w:name="_Toc421710013"/>
       <w:r>
         <w:t>Grouping Species Ages into Cohorts</w:t>
       </w:r>
-      <w:bookmarkEnd w:id="141"/>
       <w:bookmarkEnd w:id="142"/>
       <w:bookmarkEnd w:id="143"/>
+      <w:bookmarkEnd w:id="144"/>
     </w:p>
     <w:p>
       <w:pPr>
@@ -13960,8 +14071,8 @@
       <w:pPr>
         <w:pStyle w:val="Heading1"/>
       </w:pPr>
-      <w:bookmarkStart w:id="144" w:name="_Toc112490864"/>
-      <w:bookmarkStart w:id="145" w:name="_Toc418234709"/>
+      <w:bookmarkStart w:id="145" w:name="_Toc112490864"/>
+      <w:bookmarkStart w:id="146" w:name="_Toc421710014"/>
       <w:r>
         <w:lastRenderedPageBreak/>
         <w:t>Output</w:t>
@@ -13969,7 +14080,7 @@
       <w:r>
         <w:t>s</w:t>
       </w:r>
-      <w:bookmarkEnd w:id="145"/>
+      <w:bookmarkEnd w:id="146"/>
     </w:p>
     <w:p>
       <w:pPr>
@@ -14051,11 +14162,11 @@
         <w:pStyle w:val="Heading3"/>
         <w:ind w:left="720" w:hanging="720"/>
       </w:pPr>
-      <w:bookmarkStart w:id="146" w:name="_Toc418234710"/>
+      <w:bookmarkStart w:id="147" w:name="_Toc421710015"/>
       <w:r>
         <w:t>Time</w:t>
       </w:r>
-      <w:bookmarkEnd w:id="146"/>
+      <w:bookmarkEnd w:id="147"/>
     </w:p>
     <w:p>
       <w:pPr>
@@ -14070,11 +14181,11 @@
         <w:pStyle w:val="Heading3"/>
         <w:ind w:left="720" w:hanging="720"/>
       </w:pPr>
-      <w:bookmarkStart w:id="147" w:name="_Toc418234711"/>
+      <w:bookmarkStart w:id="148" w:name="_Toc421710016"/>
       <w:r>
         <w:t>Ecoregion</w:t>
       </w:r>
-      <w:bookmarkEnd w:id="147"/>
+      <w:bookmarkEnd w:id="148"/>
     </w:p>
     <w:p>
       <w:pPr>
@@ -14089,12 +14200,12 @@
         <w:pStyle w:val="Heading3"/>
         <w:ind w:left="720" w:hanging="720"/>
       </w:pPr>
-      <w:bookmarkStart w:id="148" w:name="_Toc418234712"/>
+      <w:bookmarkStart w:id="149" w:name="_Toc421710017"/>
       <w:proofErr w:type="spellStart"/>
       <w:r>
         <w:t>NumSites</w:t>
       </w:r>
-      <w:bookmarkEnd w:id="148"/>
+      <w:bookmarkEnd w:id="149"/>
       <w:proofErr w:type="spellEnd"/>
     </w:p>
     <w:p>
@@ -14110,12 +14221,12 @@
         <w:pStyle w:val="Heading3"/>
         <w:ind w:left="720" w:hanging="720"/>
       </w:pPr>
-      <w:bookmarkStart w:id="149" w:name="_Toc418234713"/>
+      <w:bookmarkStart w:id="150" w:name="_Toc421710018"/>
       <w:proofErr w:type="spellStart"/>
       <w:r>
         <w:t>LiveB</w:t>
       </w:r>
-      <w:bookmarkEnd w:id="149"/>
+      <w:bookmarkEnd w:id="150"/>
       <w:proofErr w:type="spellEnd"/>
     </w:p>
     <w:p>
@@ -14140,11 +14251,11 @@
         <w:pStyle w:val="Heading3"/>
         <w:ind w:left="720" w:hanging="720"/>
       </w:pPr>
-      <w:bookmarkStart w:id="150" w:name="_Toc418234714"/>
+      <w:bookmarkStart w:id="151" w:name="_Toc421710019"/>
       <w:r>
         <w:t>AG_NPP</w:t>
       </w:r>
-      <w:bookmarkEnd w:id="150"/>
+      <w:bookmarkEnd w:id="151"/>
     </w:p>
     <w:p>
       <w:pPr>
@@ -14183,12 +14294,12 @@
         <w:pStyle w:val="Heading3"/>
         <w:ind w:left="720" w:hanging="720"/>
       </w:pPr>
-      <w:bookmarkStart w:id="151" w:name="_Toc418234715"/>
+      <w:bookmarkStart w:id="152" w:name="_Toc421710020"/>
       <w:proofErr w:type="spellStart"/>
       <w:r>
         <w:t>LitterB</w:t>
       </w:r>
-      <w:bookmarkEnd w:id="151"/>
+      <w:bookmarkEnd w:id="152"/>
       <w:proofErr w:type="spellEnd"/>
     </w:p>
     <w:p>
@@ -14221,26 +14332,26 @@
       <w:pPr>
         <w:pStyle w:val="Heading1"/>
       </w:pPr>
-      <w:bookmarkStart w:id="152" w:name="_Toc418234716"/>
+      <w:bookmarkStart w:id="153" w:name="_Toc421710021"/>
       <w:r>
         <w:lastRenderedPageBreak/>
         <w:t xml:space="preserve">Example </w:t>
       </w:r>
-      <w:bookmarkEnd w:id="144"/>
+      <w:bookmarkEnd w:id="145"/>
       <w:r>
         <w:t>Inputs</w:t>
       </w:r>
-      <w:bookmarkEnd w:id="152"/>
+      <w:bookmarkEnd w:id="153"/>
     </w:p>
     <w:p>
       <w:pPr>
         <w:pStyle w:val="Heading2"/>
       </w:pPr>
-      <w:bookmarkStart w:id="153" w:name="_Toc418234717"/>
+      <w:bookmarkStart w:id="154" w:name="_Toc421710022"/>
       <w:r>
         <w:t>Main Parameter File</w:t>
       </w:r>
-      <w:bookmarkEnd w:id="153"/>
+      <w:bookmarkEnd w:id="154"/>
     </w:p>
     <w:p>
       <w:pPr>
@@ -15093,11 +15204,11 @@
       <w:pPr>
         <w:pStyle w:val="Heading2"/>
       </w:pPr>
-      <w:bookmarkStart w:id="154" w:name="_Toc418234718"/>
+      <w:bookmarkStart w:id="155" w:name="_Toc421710023"/>
       <w:r>
         <w:t>Age-only Disturbances</w:t>
       </w:r>
-      <w:bookmarkEnd w:id="154"/>
+      <w:bookmarkEnd w:id="155"/>
     </w:p>
     <w:p>
       <w:pPr>
@@ -15390,11 +15501,11 @@
       <w:pPr>
         <w:pStyle w:val="Heading2"/>
       </w:pPr>
-      <w:bookmarkStart w:id="155" w:name="_Toc418234719"/>
+      <w:bookmarkStart w:id="156" w:name="_Toc421710024"/>
       <w:r>
         <w:t>Dynamic Inputs File</w:t>
       </w:r>
-      <w:bookmarkEnd w:id="155"/>
+      <w:bookmarkEnd w:id="156"/>
     </w:p>
     <w:p>
       <w:pPr>
@@ -15993,6 +16104,7 @@
           <w:sz w:val="20"/>
           <w:szCs w:val="20"/>
         </w:rPr>
+        <w:lastRenderedPageBreak/>
         <w:t xml:space="preserve">0 eco1  </w:t>
       </w:r>
       <w:proofErr w:type="spellStart"/>
@@ -16119,7 +16231,6 @@
           <w:sz w:val="20"/>
           <w:szCs w:val="20"/>
         </w:rPr>
-        <w:lastRenderedPageBreak/>
         <w:t xml:space="preserve">0 eco1  </w:t>
       </w:r>
       <w:proofErr w:type="spellStart"/>
@@ -17499,7 +17610,7 @@
         <w:rFonts w:ascii="Arial" w:hAnsi="Arial" w:cs="Arial"/>
         <w:noProof/>
       </w:rPr>
-      <w:t>4</w:t>
+      <w:t>8</w:t>
     </w:r>
     <w:r>
       <w:rPr>
@@ -20280,7 +20391,7 @@
 </file>
 
 <file path=customXml/itemProps1.xml><?xml version="1.0" encoding="utf-8"?>
-<ds:datastoreItem xmlns:ds="http://schemas.openxmlformats.org/officeDocument/2006/customXml" ds:itemID="{591E4208-628E-4839-8862-8E78F69545DD}">
+<ds:datastoreItem xmlns:ds="http://schemas.openxmlformats.org/officeDocument/2006/customXml" ds:itemID="{CBFD86FE-5766-42C3-9835-8D5C58BC00EB}">
   <ds:schemaRefs>
     <ds:schemaRef ds:uri="http://schemas.openxmlformats.org/officeDocument/2006/bibliography"/>
   </ds:schemaRefs>

</xml_diff>